<commit_message>
Menambahkan file dokumen SDD dan SRS
</commit_message>
<xml_diff>
--- a/dokumen/Software Requirement Specification (SRS).docx
+++ b/dokumen/Software Requirement Specification (SRS).docx
@@ -23,6 +23,1862 @@
           <w:szCs w:val="36"/>
         </w:rPr>
         <w:t>Software Requirement Specification (SRS)</w:t>
+      </w:r>
+    </w:p>
+    <w:p>
+      <w:pPr>
+        <w:spacing w:after="0" w:line="240" w:lineRule="auto"/>
+        <w:jc w:val="center"/>
+        <w:rPr>
+          <w:rFonts w:ascii="Times New Roman" w:hAnsi="Times New Roman" w:cs="Times New Roman"/>
+          <w:b/>
+          <w:bCs/>
+          <w:sz w:val="36"/>
+          <w:szCs w:val="36"/>
+        </w:rPr>
+      </w:pPr>
+    </w:p>
+    <w:p>
+      <w:pPr>
+        <w:pStyle w:val="ListParagraph"/>
+        <w:numPr>
+          <w:ilvl w:val="0"/>
+          <w:numId w:val="8"/>
+        </w:numPr>
+        <w:spacing w:after="0" w:line="240" w:lineRule="auto"/>
+        <w:rPr>
+          <w:rFonts w:ascii="Times New Roman" w:hAnsi="Times New Roman" w:cs="Times New Roman"/>
+          <w:b/>
+          <w:bCs/>
+          <w:sz w:val="32"/>
+          <w:szCs w:val="32"/>
+        </w:rPr>
+      </w:pPr>
+      <w:r>
+        <w:rPr>
+          <w:rFonts w:ascii="Times New Roman" w:hAnsi="Times New Roman" w:cs="Times New Roman"/>
+          <w:b/>
+          <w:bCs/>
+          <w:sz w:val="32"/>
+          <w:szCs w:val="32"/>
+        </w:rPr>
+        <w:t>Pendahuluan</w:t>
+      </w:r>
+    </w:p>
+    <w:p>
+      <w:pPr>
+        <w:spacing w:after="0" w:line="240" w:lineRule="auto"/>
+        <w:jc w:val="center"/>
+        <w:rPr>
+          <w:rFonts w:ascii="Times New Roman" w:hAnsi="Times New Roman" w:cs="Times New Roman"/>
+          <w:b/>
+          <w:bCs/>
+          <w:sz w:val="36"/>
+          <w:szCs w:val="36"/>
+        </w:rPr>
+      </w:pPr>
+    </w:p>
+    <w:p>
+      <w:pPr>
+        <w:pStyle w:val="ListParagraph"/>
+        <w:numPr>
+          <w:ilvl w:val="1"/>
+          <w:numId w:val="1"/>
+        </w:numPr>
+        <w:spacing w:after="0" w:line="240" w:lineRule="auto"/>
+        <w:jc w:val="both"/>
+        <w:rPr>
+          <w:rFonts w:ascii="Times New Roman" w:hAnsi="Times New Roman" w:cs="Times New Roman"/>
+          <w:b/>
+          <w:bCs/>
+          <w:sz w:val="24"/>
+          <w:szCs w:val="24"/>
+        </w:rPr>
+      </w:pPr>
+      <w:r>
+        <w:rPr>
+          <w:rFonts w:ascii="Times New Roman" w:hAnsi="Times New Roman" w:cs="Times New Roman"/>
+          <w:b/>
+          <w:bCs/>
+          <w:sz w:val="24"/>
+          <w:szCs w:val="24"/>
+        </w:rPr>
+        <w:t>Tujuan</w:t>
+      </w:r>
+    </w:p>
+    <w:p>
+      <w:pPr>
+        <w:spacing w:after="0" w:line="240" w:lineRule="auto"/>
+        <w:jc w:val="both"/>
+        <w:rPr>
+          <w:rFonts w:ascii="Times New Roman" w:hAnsi="Times New Roman" w:cs="Times New Roman"/>
+          <w:b/>
+          <w:bCs/>
+          <w:sz w:val="24"/>
+          <w:szCs w:val="24"/>
+        </w:rPr>
+      </w:pPr>
+    </w:p>
+    <w:p>
+      <w:pPr>
+        <w:spacing w:after="0" w:line="240" w:lineRule="auto"/>
+        <w:jc w:val="both"/>
+        <w:rPr>
+          <w:rFonts w:ascii="Times New Roman" w:hAnsi="Times New Roman" w:cs="Times New Roman"/>
+          <w:sz w:val="24"/>
+          <w:szCs w:val="24"/>
+        </w:rPr>
+      </w:pPr>
+      <w:r>
+        <w:rPr>
+          <w:rFonts w:ascii="Times New Roman" w:hAnsi="Times New Roman" w:cs="Times New Roman"/>
+          <w:sz w:val="24"/>
+          <w:szCs w:val="24"/>
+        </w:rPr>
+        <w:t>Dokumen ini bertujuan untuk mendefinisikan spesifikasi kebutuhan perangkat lunak untuk</w:t>
+      </w:r>
+    </w:p>
+    <w:p>
+      <w:pPr>
+        <w:spacing w:after="0" w:line="240" w:lineRule="auto"/>
+        <w:jc w:val="both"/>
+        <w:rPr>
+          <w:rFonts w:ascii="Times New Roman" w:hAnsi="Times New Roman" w:cs="Times New Roman"/>
+          <w:sz w:val="24"/>
+          <w:szCs w:val="24"/>
+        </w:rPr>
+      </w:pPr>
+      <w:r>
+        <w:rPr>
+          <w:rFonts w:ascii="Times New Roman" w:hAnsi="Times New Roman" w:cs="Times New Roman"/>
+          <w:sz w:val="24"/>
+          <w:szCs w:val="24"/>
+        </w:rPr>
+        <w:t>sistem informasi berbasis web. Sistem ini akan membantu dalam pengelolaan data secara</w:t>
+      </w:r>
+    </w:p>
+    <w:p>
+      <w:pPr>
+        <w:spacing w:after="0" w:line="240" w:lineRule="auto"/>
+        <w:jc w:val="both"/>
+        <w:rPr>
+          <w:rFonts w:ascii="Times New Roman" w:hAnsi="Times New Roman" w:cs="Times New Roman"/>
+          <w:sz w:val="24"/>
+          <w:szCs w:val="24"/>
+        </w:rPr>
+      </w:pPr>
+      <w:r>
+        <w:rPr>
+          <w:rFonts w:ascii="Times New Roman" w:hAnsi="Times New Roman" w:cs="Times New Roman"/>
+          <w:sz w:val="24"/>
+          <w:szCs w:val="24"/>
+        </w:rPr>
+        <w:t>otomatis dan efisien, serta memberikan antarmuka yang ramah pengguna.</w:t>
+      </w:r>
+    </w:p>
+    <w:p>
+      <w:pPr>
+        <w:spacing w:after="0" w:line="240" w:lineRule="auto"/>
+        <w:jc w:val="both"/>
+        <w:rPr>
+          <w:rFonts w:ascii="Times New Roman" w:hAnsi="Times New Roman" w:cs="Times New Roman"/>
+          <w:b/>
+          <w:bCs/>
+          <w:sz w:val="24"/>
+          <w:szCs w:val="24"/>
+        </w:rPr>
+      </w:pPr>
+    </w:p>
+    <w:p>
+      <w:pPr>
+        <w:pStyle w:val="ListParagraph"/>
+        <w:numPr>
+          <w:ilvl w:val="1"/>
+          <w:numId w:val="1"/>
+        </w:numPr>
+        <w:spacing w:after="0" w:line="240" w:lineRule="auto"/>
+        <w:jc w:val="both"/>
+        <w:rPr>
+          <w:rFonts w:ascii="Times New Roman" w:hAnsi="Times New Roman" w:cs="Times New Roman"/>
+          <w:b/>
+          <w:bCs/>
+          <w:sz w:val="24"/>
+          <w:szCs w:val="24"/>
+        </w:rPr>
+      </w:pPr>
+      <w:r>
+        <w:rPr>
+          <w:rFonts w:ascii="Times New Roman" w:hAnsi="Times New Roman" w:cs="Times New Roman"/>
+          <w:b/>
+          <w:bCs/>
+          <w:sz w:val="24"/>
+          <w:szCs w:val="24"/>
+        </w:rPr>
+        <w:t>Ruang Lingkup</w:t>
+      </w:r>
+    </w:p>
+    <w:p>
+      <w:pPr>
+        <w:spacing w:after="0" w:line="240" w:lineRule="auto"/>
+        <w:jc w:val="both"/>
+        <w:rPr>
+          <w:rFonts w:ascii="Times New Roman" w:hAnsi="Times New Roman" w:cs="Times New Roman"/>
+          <w:b/>
+          <w:bCs/>
+          <w:sz w:val="24"/>
+          <w:szCs w:val="24"/>
+        </w:rPr>
+      </w:pPr>
+    </w:p>
+    <w:p>
+      <w:pPr>
+        <w:spacing w:after="0" w:line="240" w:lineRule="auto"/>
+        <w:jc w:val="both"/>
+        <w:rPr>
+          <w:rFonts w:ascii="Times New Roman" w:hAnsi="Times New Roman" w:cs="Times New Roman"/>
+          <w:sz w:val="24"/>
+          <w:szCs w:val="24"/>
+        </w:rPr>
+      </w:pPr>
+      <w:r>
+        <w:rPr>
+          <w:rFonts w:ascii="Times New Roman" w:hAnsi="Times New Roman" w:cs="Times New Roman"/>
+          <w:sz w:val="24"/>
+          <w:szCs w:val="24"/>
+        </w:rPr>
+        <w:t>Sistem ini mencakup fitur utama seperti:</w:t>
+      </w:r>
+    </w:p>
+    <w:p>
+      <w:pPr>
+        <w:pStyle w:val="ListParagraph"/>
+        <w:numPr>
+          <w:ilvl w:val="0"/>
+          <w:numId w:val="3"/>
+        </w:numPr>
+        <w:spacing w:after="0" w:line="240" w:lineRule="auto"/>
+        <w:jc w:val="both"/>
+        <w:rPr>
+          <w:rFonts w:ascii="Times New Roman" w:hAnsi="Times New Roman" w:cs="Times New Roman"/>
+          <w:sz w:val="24"/>
+          <w:szCs w:val="24"/>
+        </w:rPr>
+      </w:pPr>
+      <w:r>
+        <w:rPr>
+          <w:rFonts w:ascii="Times New Roman" w:hAnsi="Times New Roman" w:cs="Times New Roman"/>
+          <w:sz w:val="24"/>
+          <w:szCs w:val="24"/>
+        </w:rPr>
+        <w:t>Manajemen pengguna dengan autentikasi dan otorisasi.</w:t>
+      </w:r>
+    </w:p>
+    <w:p>
+      <w:pPr>
+        <w:pStyle w:val="ListParagraph"/>
+        <w:numPr>
+          <w:ilvl w:val="0"/>
+          <w:numId w:val="3"/>
+        </w:numPr>
+        <w:spacing w:after="0" w:line="240" w:lineRule="auto"/>
+        <w:jc w:val="both"/>
+        <w:rPr>
+          <w:rFonts w:ascii="Times New Roman" w:hAnsi="Times New Roman" w:cs="Times New Roman"/>
+          <w:sz w:val="24"/>
+          <w:szCs w:val="24"/>
+        </w:rPr>
+      </w:pPr>
+      <w:r>
+        <w:rPr>
+          <w:rFonts w:ascii="Times New Roman" w:hAnsi="Times New Roman" w:cs="Times New Roman"/>
+          <w:sz w:val="24"/>
+          <w:szCs w:val="24"/>
+        </w:rPr>
+        <w:t>Pengolahan dan penyimpanan data yang aman dan terstruktur.</w:t>
+      </w:r>
+    </w:p>
+    <w:p>
+      <w:pPr>
+        <w:pStyle w:val="ListParagraph"/>
+        <w:numPr>
+          <w:ilvl w:val="0"/>
+          <w:numId w:val="3"/>
+        </w:numPr>
+        <w:spacing w:after="0" w:line="240" w:lineRule="auto"/>
+        <w:jc w:val="both"/>
+        <w:rPr>
+          <w:rFonts w:ascii="Times New Roman" w:hAnsi="Times New Roman" w:cs="Times New Roman"/>
+          <w:sz w:val="24"/>
+          <w:szCs w:val="24"/>
+        </w:rPr>
+      </w:pPr>
+      <w:r>
+        <w:rPr>
+          <w:rFonts w:ascii="Times New Roman" w:hAnsi="Times New Roman" w:cs="Times New Roman"/>
+          <w:sz w:val="24"/>
+          <w:szCs w:val="24"/>
+        </w:rPr>
+        <w:t>Laporan dan analitik berbasis data.</w:t>
+      </w:r>
+    </w:p>
+    <w:p>
+      <w:pPr>
+        <w:pStyle w:val="ListParagraph"/>
+        <w:numPr>
+          <w:ilvl w:val="0"/>
+          <w:numId w:val="3"/>
+        </w:numPr>
+        <w:spacing w:after="0" w:line="240" w:lineRule="auto"/>
+        <w:jc w:val="both"/>
+        <w:rPr>
+          <w:rFonts w:ascii="Times New Roman" w:hAnsi="Times New Roman" w:cs="Times New Roman"/>
+          <w:sz w:val="24"/>
+          <w:szCs w:val="24"/>
+        </w:rPr>
+      </w:pPr>
+      <w:r>
+        <w:rPr>
+          <w:rFonts w:ascii="Times New Roman" w:hAnsi="Times New Roman" w:cs="Times New Roman"/>
+          <w:sz w:val="24"/>
+          <w:szCs w:val="24"/>
+        </w:rPr>
+        <w:t>Integrasi dengan sistem lain melalui API.</w:t>
+      </w:r>
+    </w:p>
+    <w:p>
+      <w:pPr>
+        <w:pStyle w:val="ListParagraph"/>
+        <w:spacing w:after="0" w:line="240" w:lineRule="auto"/>
+        <w:jc w:val="both"/>
+        <w:rPr>
+          <w:rFonts w:ascii="Times New Roman" w:hAnsi="Times New Roman" w:cs="Times New Roman"/>
+          <w:sz w:val="24"/>
+          <w:szCs w:val="24"/>
+        </w:rPr>
+      </w:pPr>
+    </w:p>
+    <w:p>
+      <w:pPr>
+        <w:pStyle w:val="ListParagraph"/>
+        <w:numPr>
+          <w:ilvl w:val="1"/>
+          <w:numId w:val="1"/>
+        </w:numPr>
+        <w:spacing w:after="0" w:line="240" w:lineRule="auto"/>
+        <w:jc w:val="both"/>
+        <w:rPr>
+          <w:rFonts w:ascii="Times New Roman" w:hAnsi="Times New Roman" w:cs="Times New Roman"/>
+          <w:b/>
+          <w:bCs/>
+          <w:sz w:val="24"/>
+          <w:szCs w:val="24"/>
+        </w:rPr>
+      </w:pPr>
+      <w:r>
+        <w:rPr>
+          <w:rFonts w:ascii="Times New Roman" w:hAnsi="Times New Roman" w:cs="Times New Roman"/>
+          <w:b/>
+          <w:bCs/>
+          <w:sz w:val="24"/>
+          <w:szCs w:val="24"/>
+        </w:rPr>
+        <w:t>Definisi, Akronim, dan Singkatan</w:t>
+      </w:r>
+    </w:p>
+    <w:p>
+      <w:pPr>
+        <w:spacing w:after="0" w:line="240" w:lineRule="auto"/>
+        <w:jc w:val="both"/>
+        <w:rPr>
+          <w:rFonts w:ascii="Times New Roman" w:hAnsi="Times New Roman" w:cs="Times New Roman"/>
+          <w:b/>
+          <w:bCs/>
+          <w:sz w:val="24"/>
+          <w:szCs w:val="24"/>
+        </w:rPr>
+      </w:pPr>
+    </w:p>
+    <w:p>
+      <w:pPr>
+        <w:pStyle w:val="ListParagraph"/>
+        <w:numPr>
+          <w:ilvl w:val="0"/>
+          <w:numId w:val="3"/>
+        </w:numPr>
+        <w:spacing w:after="0" w:line="240" w:lineRule="auto"/>
+        <w:jc w:val="both"/>
+        <w:rPr>
+          <w:rFonts w:ascii="Times New Roman" w:hAnsi="Times New Roman" w:cs="Times New Roman"/>
+          <w:sz w:val="24"/>
+          <w:szCs w:val="24"/>
+        </w:rPr>
+      </w:pPr>
+      <w:r>
+        <w:rPr>
+          <w:rFonts w:ascii="Times New Roman" w:hAnsi="Times New Roman" w:cs="Times New Roman"/>
+          <w:sz w:val="24"/>
+          <w:szCs w:val="24"/>
+        </w:rPr>
+        <w:t>CRUD: Create, Read, Update, Delete.</w:t>
+      </w:r>
+    </w:p>
+    <w:p>
+      <w:pPr>
+        <w:pStyle w:val="ListParagraph"/>
+        <w:numPr>
+          <w:ilvl w:val="0"/>
+          <w:numId w:val="3"/>
+        </w:numPr>
+        <w:spacing w:after="0" w:line="240" w:lineRule="auto"/>
+        <w:jc w:val="both"/>
+        <w:rPr>
+          <w:rFonts w:ascii="Times New Roman" w:hAnsi="Times New Roman" w:cs="Times New Roman"/>
+          <w:sz w:val="24"/>
+          <w:szCs w:val="24"/>
+        </w:rPr>
+      </w:pPr>
+      <w:r>
+        <w:rPr>
+          <w:rFonts w:ascii="Times New Roman" w:hAnsi="Times New Roman" w:cs="Times New Roman"/>
+          <w:sz w:val="24"/>
+          <w:szCs w:val="24"/>
+        </w:rPr>
+        <w:t>API: Application Programming Interface.</w:t>
+      </w:r>
+    </w:p>
+    <w:p>
+      <w:pPr>
+        <w:pStyle w:val="ListParagraph"/>
+        <w:numPr>
+          <w:ilvl w:val="0"/>
+          <w:numId w:val="3"/>
+        </w:numPr>
+        <w:spacing w:after="0" w:line="240" w:lineRule="auto"/>
+        <w:jc w:val="both"/>
+        <w:rPr>
+          <w:rFonts w:ascii="Times New Roman" w:hAnsi="Times New Roman" w:cs="Times New Roman"/>
+          <w:sz w:val="24"/>
+          <w:szCs w:val="24"/>
+        </w:rPr>
+      </w:pPr>
+      <w:r>
+        <w:rPr>
+          <w:rFonts w:ascii="Times New Roman" w:hAnsi="Times New Roman" w:cs="Times New Roman"/>
+          <w:sz w:val="24"/>
+          <w:szCs w:val="24"/>
+        </w:rPr>
+        <w:t>RBAC: Role-Based Access Control.</w:t>
+      </w:r>
+    </w:p>
+    <w:p>
+      <w:pPr>
+        <w:pStyle w:val="ListParagraph"/>
+        <w:spacing w:after="0" w:line="240" w:lineRule="auto"/>
+        <w:jc w:val="both"/>
+        <w:rPr>
+          <w:rFonts w:ascii="Times New Roman" w:hAnsi="Times New Roman" w:cs="Times New Roman"/>
+          <w:sz w:val="24"/>
+          <w:szCs w:val="24"/>
+        </w:rPr>
+      </w:pPr>
+    </w:p>
+    <w:p>
+      <w:pPr>
+        <w:pStyle w:val="ListParagraph"/>
+        <w:numPr>
+          <w:ilvl w:val="1"/>
+          <w:numId w:val="1"/>
+        </w:numPr>
+        <w:spacing w:after="0" w:line="240" w:lineRule="auto"/>
+        <w:jc w:val="both"/>
+        <w:rPr>
+          <w:rFonts w:ascii="Times New Roman" w:hAnsi="Times New Roman" w:cs="Times New Roman"/>
+          <w:b/>
+          <w:bCs/>
+          <w:sz w:val="24"/>
+          <w:szCs w:val="24"/>
+        </w:rPr>
+      </w:pPr>
+      <w:r>
+        <w:rPr>
+          <w:rFonts w:ascii="Times New Roman" w:hAnsi="Times New Roman" w:cs="Times New Roman"/>
+          <w:b/>
+          <w:bCs/>
+          <w:sz w:val="24"/>
+          <w:szCs w:val="24"/>
+        </w:rPr>
+        <w:t>Referensi</w:t>
+      </w:r>
+    </w:p>
+    <w:p>
+      <w:pPr>
+        <w:spacing w:after="0" w:line="240" w:lineRule="auto"/>
+        <w:jc w:val="both"/>
+        <w:rPr>
+          <w:rFonts w:ascii="Times New Roman" w:hAnsi="Times New Roman" w:cs="Times New Roman"/>
+          <w:b/>
+          <w:bCs/>
+          <w:sz w:val="24"/>
+          <w:szCs w:val="24"/>
+        </w:rPr>
+      </w:pPr>
+    </w:p>
+    <w:p>
+      <w:pPr>
+        <w:pStyle w:val="ListParagraph"/>
+        <w:numPr>
+          <w:ilvl w:val="0"/>
+          <w:numId w:val="3"/>
+        </w:numPr>
+        <w:spacing w:after="0" w:line="240" w:lineRule="auto"/>
+        <w:jc w:val="both"/>
+        <w:rPr>
+          <w:rFonts w:ascii="Times New Roman" w:hAnsi="Times New Roman" w:cs="Times New Roman"/>
+          <w:sz w:val="24"/>
+          <w:szCs w:val="24"/>
+        </w:rPr>
+      </w:pPr>
+      <w:r>
+        <w:rPr>
+          <w:rFonts w:ascii="Times New Roman" w:hAnsi="Times New Roman" w:cs="Times New Roman"/>
+          <w:sz w:val="24"/>
+          <w:szCs w:val="24"/>
+        </w:rPr>
+        <w:t>IEEE Std 830-1998: Standard for Software Requirements Specification.</w:t>
+      </w:r>
+    </w:p>
+    <w:p>
+      <w:pPr>
+        <w:pStyle w:val="ListParagraph"/>
+        <w:numPr>
+          <w:ilvl w:val="0"/>
+          <w:numId w:val="3"/>
+        </w:numPr>
+        <w:spacing w:after="0" w:line="240" w:lineRule="auto"/>
+        <w:jc w:val="both"/>
+        <w:rPr>
+          <w:rFonts w:ascii="Times New Roman" w:hAnsi="Times New Roman" w:cs="Times New Roman"/>
+          <w:sz w:val="24"/>
+          <w:szCs w:val="24"/>
+        </w:rPr>
+      </w:pPr>
+      <w:r>
+        <w:rPr>
+          <w:rFonts w:ascii="Times New Roman" w:hAnsi="Times New Roman" w:cs="Times New Roman"/>
+          <w:sz w:val="24"/>
+          <w:szCs w:val="24"/>
+        </w:rPr>
+        <w:t xml:space="preserve">Dokumentasi </w:t>
+      </w:r>
+      <w:r>
+        <w:rPr>
+          <w:rFonts w:ascii="Times New Roman" w:hAnsi="Times New Roman" w:cs="Times New Roman"/>
+          <w:sz w:val="24"/>
+          <w:szCs w:val="24"/>
+        </w:rPr>
+        <w:t>CODEIGNITER 4 (CI4)</w:t>
+      </w:r>
+      <w:r>
+        <w:rPr>
+          <w:rFonts w:ascii="Times New Roman" w:hAnsi="Times New Roman" w:cs="Times New Roman"/>
+          <w:sz w:val="24"/>
+          <w:szCs w:val="24"/>
+        </w:rPr>
+        <w:t xml:space="preserve"> Framework.</w:t>
+      </w:r>
+    </w:p>
+    <w:p>
+      <w:pPr>
+        <w:pStyle w:val="ListParagraph"/>
+        <w:numPr>
+          <w:ilvl w:val="0"/>
+          <w:numId w:val="3"/>
+        </w:numPr>
+        <w:spacing w:after="0" w:line="240" w:lineRule="auto"/>
+        <w:jc w:val="both"/>
+        <w:rPr>
+          <w:rFonts w:ascii="Times New Roman" w:hAnsi="Times New Roman" w:cs="Times New Roman"/>
+          <w:sz w:val="24"/>
+          <w:szCs w:val="24"/>
+        </w:rPr>
+      </w:pPr>
+      <w:r>
+        <w:rPr>
+          <w:rFonts w:ascii="Times New Roman" w:hAnsi="Times New Roman" w:cs="Times New Roman"/>
+          <w:sz w:val="24"/>
+          <w:szCs w:val="24"/>
+        </w:rPr>
+        <w:t>Standar keamanan data ISO 27001.</w:t>
+      </w:r>
+    </w:p>
+    <w:p>
+      <w:pPr>
+        <w:spacing w:after="0" w:line="240" w:lineRule="auto"/>
+        <w:jc w:val="both"/>
+        <w:rPr>
+          <w:rFonts w:ascii="Times New Roman" w:hAnsi="Times New Roman" w:cs="Times New Roman"/>
+          <w:b/>
+          <w:bCs/>
+          <w:sz w:val="24"/>
+          <w:szCs w:val="24"/>
+        </w:rPr>
+      </w:pPr>
+    </w:p>
+    <w:p>
+      <w:pPr>
+        <w:pStyle w:val="ListParagraph"/>
+        <w:numPr>
+          <w:ilvl w:val="1"/>
+          <w:numId w:val="1"/>
+        </w:numPr>
+        <w:spacing w:after="0" w:line="240" w:lineRule="auto"/>
+        <w:jc w:val="both"/>
+        <w:rPr>
+          <w:rFonts w:ascii="Times New Roman" w:hAnsi="Times New Roman" w:cs="Times New Roman"/>
+          <w:b/>
+          <w:bCs/>
+          <w:sz w:val="24"/>
+          <w:szCs w:val="24"/>
+        </w:rPr>
+      </w:pPr>
+      <w:r>
+        <w:rPr>
+          <w:rFonts w:ascii="Times New Roman" w:hAnsi="Times New Roman" w:cs="Times New Roman"/>
+          <w:b/>
+          <w:bCs/>
+          <w:sz w:val="24"/>
+          <w:szCs w:val="24"/>
+        </w:rPr>
+        <w:t>Gambaran Umum Dokumen</w:t>
+      </w:r>
+    </w:p>
+    <w:p>
+      <w:pPr>
+        <w:spacing w:after="0" w:line="240" w:lineRule="auto"/>
+        <w:jc w:val="both"/>
+        <w:rPr>
+          <w:rFonts w:ascii="Times New Roman" w:hAnsi="Times New Roman" w:cs="Times New Roman"/>
+          <w:sz w:val="24"/>
+          <w:szCs w:val="24"/>
+        </w:rPr>
+      </w:pPr>
+    </w:p>
+    <w:p>
+      <w:pPr>
+        <w:spacing w:after="0" w:line="240" w:lineRule="auto"/>
+        <w:jc w:val="both"/>
+        <w:rPr>
+          <w:rFonts w:ascii="Times New Roman" w:hAnsi="Times New Roman" w:cs="Times New Roman"/>
+          <w:sz w:val="24"/>
+          <w:szCs w:val="24"/>
+        </w:rPr>
+      </w:pPr>
+      <w:r>
+        <w:rPr>
+          <w:rFonts w:ascii="Times New Roman" w:hAnsi="Times New Roman" w:cs="Times New Roman"/>
+          <w:sz w:val="24"/>
+          <w:szCs w:val="24"/>
+        </w:rPr>
+        <w:t>Dokumen ini terdiri dari pendahuluan, deskripsi umum sistem, spesifikasi kebutuhan fungsional</w:t>
+      </w:r>
+    </w:p>
+    <w:p>
+      <w:pPr>
+        <w:spacing w:after="0" w:line="240" w:lineRule="auto"/>
+        <w:jc w:val="both"/>
+        <w:rPr>
+          <w:rFonts w:ascii="Times New Roman" w:hAnsi="Times New Roman" w:cs="Times New Roman"/>
+          <w:sz w:val="24"/>
+          <w:szCs w:val="24"/>
+        </w:rPr>
+      </w:pPr>
+      <w:r>
+        <w:rPr>
+          <w:rFonts w:ascii="Times New Roman" w:hAnsi="Times New Roman" w:cs="Times New Roman"/>
+          <w:sz w:val="24"/>
+          <w:szCs w:val="24"/>
+        </w:rPr>
+        <w:t>dan non-fungsional, serta batasan sistem.</w:t>
+      </w:r>
+    </w:p>
+    <w:p>
+      <w:pPr>
+        <w:spacing w:after="0" w:line="240" w:lineRule="auto"/>
+        <w:jc w:val="both"/>
+        <w:rPr>
+          <w:rFonts w:ascii="Times New Roman" w:hAnsi="Times New Roman" w:cs="Times New Roman"/>
+          <w:sz w:val="24"/>
+          <w:szCs w:val="24"/>
+        </w:rPr>
+      </w:pPr>
+    </w:p>
+    <w:p>
+      <w:pPr>
+        <w:spacing w:after="0" w:line="240" w:lineRule="auto"/>
+        <w:jc w:val="both"/>
+        <w:rPr>
+          <w:rFonts w:ascii="Times New Roman" w:hAnsi="Times New Roman" w:cs="Times New Roman"/>
+          <w:b/>
+          <w:bCs/>
+          <w:sz w:val="32"/>
+          <w:szCs w:val="32"/>
+        </w:rPr>
+      </w:pPr>
+    </w:p>
+    <w:p>
+      <w:pPr>
+        <w:pStyle w:val="ListParagraph"/>
+        <w:numPr>
+          <w:ilvl w:val="0"/>
+          <w:numId w:val="8"/>
+        </w:numPr>
+        <w:spacing w:after="0" w:line="240" w:lineRule="auto"/>
+        <w:jc w:val="both"/>
+        <w:rPr>
+          <w:rFonts w:ascii="Times New Roman" w:hAnsi="Times New Roman" w:cs="Times New Roman"/>
+          <w:b/>
+          <w:bCs/>
+          <w:sz w:val="32"/>
+          <w:szCs w:val="32"/>
+        </w:rPr>
+      </w:pPr>
+      <w:r>
+        <w:rPr>
+          <w:rFonts w:ascii="Times New Roman" w:hAnsi="Times New Roman" w:cs="Times New Roman"/>
+          <w:b/>
+          <w:bCs/>
+          <w:sz w:val="32"/>
+          <w:szCs w:val="32"/>
+        </w:rPr>
+        <w:t>Deskripsi Umum</w:t>
+      </w:r>
+    </w:p>
+    <w:p>
+      <w:pPr>
+        <w:spacing w:after="0" w:line="240" w:lineRule="auto"/>
+        <w:jc w:val="both"/>
+        <w:rPr>
+          <w:rFonts w:ascii="Times New Roman" w:hAnsi="Times New Roman" w:cs="Times New Roman"/>
+          <w:b/>
+          <w:bCs/>
+          <w:sz w:val="32"/>
+          <w:szCs w:val="32"/>
+        </w:rPr>
+      </w:pPr>
+    </w:p>
+    <w:p>
+      <w:pPr>
+        <w:spacing w:after="0" w:line="240" w:lineRule="auto"/>
+        <w:jc w:val="both"/>
+        <w:rPr>
+          <w:rFonts w:ascii="Times New Roman" w:hAnsi="Times New Roman" w:cs="Times New Roman"/>
+          <w:b/>
+          <w:bCs/>
+          <w:sz w:val="24"/>
+          <w:szCs w:val="24"/>
+        </w:rPr>
+      </w:pPr>
+      <w:r>
+        <w:rPr>
+          <w:rFonts w:ascii="Times New Roman" w:hAnsi="Times New Roman" w:cs="Times New Roman"/>
+          <w:b/>
+          <w:bCs/>
+          <w:sz w:val="24"/>
+          <w:szCs w:val="24"/>
+        </w:rPr>
+        <w:t>2.1 Perspektif Produk</w:t>
+      </w:r>
+    </w:p>
+    <w:p>
+      <w:pPr>
+        <w:rPr>
+          <w:rFonts w:ascii="Times New Roman" w:hAnsi="Times New Roman" w:cs="Times New Roman"/>
+          <w:sz w:val="24"/>
+          <w:szCs w:val="24"/>
+        </w:rPr>
+      </w:pPr>
+    </w:p>
+    <w:p>
+      <w:pPr>
+        <w:rPr>
+          <w:rFonts w:ascii="Times New Roman" w:hAnsi="Times New Roman" w:cs="Times New Roman"/>
+          <w:sz w:val="24"/>
+          <w:szCs w:val="24"/>
+        </w:rPr>
+      </w:pPr>
+      <w:r>
+        <w:rPr>
+          <w:rFonts w:ascii="Times New Roman" w:hAnsi="Times New Roman" w:cs="Times New Roman"/>
+          <w:sz w:val="24"/>
+          <w:szCs w:val="24"/>
+        </w:rPr>
+        <w:br w:type="page"/>
+      </w:r>
+    </w:p>
+    <w:p>
+      <w:pPr>
+        <w:spacing w:after="0" w:line="240" w:lineRule="auto"/>
+        <w:jc w:val="both"/>
+        <w:rPr>
+          <w:rFonts w:ascii="Times New Roman" w:hAnsi="Times New Roman" w:cs="Times New Roman"/>
+          <w:b/>
+          <w:bCs/>
+          <w:sz w:val="24"/>
+          <w:szCs w:val="24"/>
+        </w:rPr>
+      </w:pPr>
+      <w:r>
+        <w:rPr>
+          <w:rFonts w:ascii="Times New Roman" w:hAnsi="Times New Roman" w:cs="Times New Roman"/>
+          <w:b/>
+          <w:bCs/>
+          <w:sz w:val="24"/>
+          <w:szCs w:val="24"/>
+        </w:rPr>
+        <w:lastRenderedPageBreak/>
+        <w:t>2.2 Fungsi-Fungsi Produk</w:t>
+      </w:r>
+    </w:p>
+    <w:p>
+      <w:pPr>
+        <w:spacing w:after="0" w:line="240" w:lineRule="auto"/>
+        <w:jc w:val="both"/>
+        <w:rPr>
+          <w:rFonts w:ascii="Times New Roman" w:hAnsi="Times New Roman" w:cs="Times New Roman"/>
+          <w:b/>
+          <w:bCs/>
+          <w:sz w:val="24"/>
+          <w:szCs w:val="24"/>
+        </w:rPr>
+      </w:pPr>
+    </w:p>
+    <w:p>
+      <w:pPr>
+        <w:pStyle w:val="ListParagraph"/>
+        <w:numPr>
+          <w:ilvl w:val="0"/>
+          <w:numId w:val="3"/>
+        </w:numPr>
+        <w:spacing w:after="0" w:line="240" w:lineRule="auto"/>
+        <w:jc w:val="both"/>
+        <w:rPr>
+          <w:rFonts w:ascii="Times New Roman" w:hAnsi="Times New Roman" w:cs="Times New Roman"/>
+          <w:sz w:val="24"/>
+          <w:szCs w:val="24"/>
+        </w:rPr>
+      </w:pPr>
+      <w:r>
+        <w:rPr>
+          <w:rFonts w:ascii="Times New Roman" w:hAnsi="Times New Roman" w:cs="Times New Roman"/>
+          <w:sz w:val="24"/>
+          <w:szCs w:val="24"/>
+        </w:rPr>
+        <w:t>Manajemen akun pengguna.</w:t>
+      </w:r>
+    </w:p>
+    <w:p>
+      <w:pPr>
+        <w:pStyle w:val="ListParagraph"/>
+        <w:numPr>
+          <w:ilvl w:val="0"/>
+          <w:numId w:val="3"/>
+        </w:numPr>
+        <w:spacing w:after="0" w:line="240" w:lineRule="auto"/>
+        <w:jc w:val="both"/>
+        <w:rPr>
+          <w:rFonts w:ascii="Times New Roman" w:hAnsi="Times New Roman" w:cs="Times New Roman"/>
+          <w:sz w:val="24"/>
+          <w:szCs w:val="24"/>
+        </w:rPr>
+      </w:pPr>
+      <w:r>
+        <w:rPr>
+          <w:rFonts w:ascii="Times New Roman" w:hAnsi="Times New Roman" w:cs="Times New Roman"/>
+          <w:sz w:val="24"/>
+          <w:szCs w:val="24"/>
+        </w:rPr>
+        <w:t>Pengolahan data melalui fitur CRUD.</w:t>
+      </w:r>
+    </w:p>
+    <w:p>
+      <w:pPr>
+        <w:pStyle w:val="ListParagraph"/>
+        <w:numPr>
+          <w:ilvl w:val="0"/>
+          <w:numId w:val="3"/>
+        </w:numPr>
+        <w:spacing w:after="0" w:line="240" w:lineRule="auto"/>
+        <w:jc w:val="both"/>
+        <w:rPr>
+          <w:rFonts w:ascii="Times New Roman" w:hAnsi="Times New Roman" w:cs="Times New Roman"/>
+          <w:sz w:val="24"/>
+          <w:szCs w:val="24"/>
+        </w:rPr>
+      </w:pPr>
+      <w:r>
+        <w:rPr>
+          <w:rFonts w:ascii="Times New Roman" w:hAnsi="Times New Roman" w:cs="Times New Roman"/>
+          <w:sz w:val="24"/>
+          <w:szCs w:val="24"/>
+        </w:rPr>
+        <w:t>Penyajian laporan dan analitik.</w:t>
+      </w:r>
+    </w:p>
+    <w:p>
+      <w:pPr>
+        <w:pStyle w:val="ListParagraph"/>
+        <w:numPr>
+          <w:ilvl w:val="0"/>
+          <w:numId w:val="3"/>
+        </w:numPr>
+        <w:spacing w:after="0" w:line="240" w:lineRule="auto"/>
+        <w:jc w:val="both"/>
+        <w:rPr>
+          <w:rFonts w:ascii="Times New Roman" w:hAnsi="Times New Roman" w:cs="Times New Roman"/>
+          <w:sz w:val="24"/>
+          <w:szCs w:val="24"/>
+        </w:rPr>
+      </w:pPr>
+      <w:r>
+        <w:rPr>
+          <w:rFonts w:ascii="Times New Roman" w:hAnsi="Times New Roman" w:cs="Times New Roman"/>
+          <w:sz w:val="24"/>
+          <w:szCs w:val="24"/>
+        </w:rPr>
+        <w:t>Sistem notifikasi untuk pemberitahuan penting.</w:t>
+      </w:r>
+    </w:p>
+    <w:p>
+      <w:pPr>
+        <w:spacing w:after="0" w:line="240" w:lineRule="auto"/>
+        <w:jc w:val="both"/>
+        <w:rPr>
+          <w:rFonts w:ascii="Times New Roman" w:hAnsi="Times New Roman" w:cs="Times New Roman"/>
+          <w:sz w:val="24"/>
+          <w:szCs w:val="24"/>
+        </w:rPr>
+      </w:pPr>
+    </w:p>
+    <w:p>
+      <w:pPr>
+        <w:spacing w:after="0" w:line="240" w:lineRule="auto"/>
+        <w:jc w:val="both"/>
+        <w:rPr>
+          <w:rFonts w:ascii="Times New Roman" w:hAnsi="Times New Roman" w:cs="Times New Roman"/>
+          <w:b/>
+          <w:bCs/>
+          <w:sz w:val="24"/>
+          <w:szCs w:val="24"/>
+        </w:rPr>
+      </w:pPr>
+      <w:r>
+        <w:rPr>
+          <w:rFonts w:ascii="Times New Roman" w:hAnsi="Times New Roman" w:cs="Times New Roman"/>
+          <w:b/>
+          <w:bCs/>
+          <w:sz w:val="24"/>
+          <w:szCs w:val="24"/>
+        </w:rPr>
+        <w:t>2.3 Karakteristik Pengguna</w:t>
+      </w:r>
+    </w:p>
+    <w:p>
+      <w:pPr>
+        <w:spacing w:after="0" w:line="240" w:lineRule="auto"/>
+        <w:jc w:val="both"/>
+        <w:rPr>
+          <w:rFonts w:ascii="Times New Roman" w:hAnsi="Times New Roman" w:cs="Times New Roman"/>
+          <w:b/>
+          <w:bCs/>
+          <w:sz w:val="24"/>
+          <w:szCs w:val="24"/>
+        </w:rPr>
+      </w:pPr>
+    </w:p>
+    <w:p>
+      <w:pPr>
+        <w:pStyle w:val="ListParagraph"/>
+        <w:numPr>
+          <w:ilvl w:val="0"/>
+          <w:numId w:val="3"/>
+        </w:numPr>
+        <w:spacing w:after="0" w:line="240" w:lineRule="auto"/>
+        <w:jc w:val="both"/>
+        <w:rPr>
+          <w:rFonts w:ascii="Times New Roman" w:hAnsi="Times New Roman" w:cs="Times New Roman"/>
+          <w:sz w:val="24"/>
+          <w:szCs w:val="24"/>
+        </w:rPr>
+      </w:pPr>
+      <w:r>
+        <w:rPr>
+          <w:rFonts w:ascii="Times New Roman" w:hAnsi="Times New Roman" w:cs="Times New Roman"/>
+          <w:sz w:val="24"/>
+          <w:szCs w:val="24"/>
+        </w:rPr>
+        <w:t>Administrator: Mengelola sistem dan pengguna.</w:t>
+      </w:r>
+    </w:p>
+    <w:p>
+      <w:pPr>
+        <w:pStyle w:val="ListParagraph"/>
+        <w:numPr>
+          <w:ilvl w:val="0"/>
+          <w:numId w:val="3"/>
+        </w:numPr>
+        <w:spacing w:after="0" w:line="240" w:lineRule="auto"/>
+        <w:jc w:val="both"/>
+        <w:rPr>
+          <w:rFonts w:ascii="Times New Roman" w:hAnsi="Times New Roman" w:cs="Times New Roman"/>
+          <w:sz w:val="24"/>
+          <w:szCs w:val="24"/>
+        </w:rPr>
+      </w:pPr>
+      <w:r>
+        <w:rPr>
+          <w:rFonts w:ascii="Times New Roman" w:hAnsi="Times New Roman" w:cs="Times New Roman"/>
+          <w:sz w:val="24"/>
+          <w:szCs w:val="24"/>
+        </w:rPr>
+        <w:t>Pengguna Umum: Mengakses fitur berdasarkan peran yang diberikan.</w:t>
+      </w:r>
+    </w:p>
+    <w:p>
+      <w:pPr>
+        <w:spacing w:after="0" w:line="240" w:lineRule="auto"/>
+        <w:jc w:val="both"/>
+        <w:rPr>
+          <w:rFonts w:ascii="Times New Roman" w:hAnsi="Times New Roman" w:cs="Times New Roman"/>
+          <w:sz w:val="24"/>
+          <w:szCs w:val="24"/>
+        </w:rPr>
+      </w:pPr>
+    </w:p>
+    <w:p>
+      <w:pPr>
+        <w:spacing w:after="0" w:line="240" w:lineRule="auto"/>
+        <w:jc w:val="both"/>
+        <w:rPr>
+          <w:rFonts w:ascii="Times New Roman" w:hAnsi="Times New Roman" w:cs="Times New Roman"/>
+          <w:b/>
+          <w:bCs/>
+          <w:sz w:val="24"/>
+          <w:szCs w:val="24"/>
+        </w:rPr>
+      </w:pPr>
+      <w:r>
+        <w:rPr>
+          <w:rFonts w:ascii="Times New Roman" w:hAnsi="Times New Roman" w:cs="Times New Roman"/>
+          <w:b/>
+          <w:bCs/>
+          <w:sz w:val="24"/>
+          <w:szCs w:val="24"/>
+        </w:rPr>
+        <w:t>2.4 Batasan Sistem</w:t>
+      </w:r>
+    </w:p>
+    <w:p>
+      <w:pPr>
+        <w:spacing w:after="0" w:line="240" w:lineRule="auto"/>
+        <w:jc w:val="both"/>
+        <w:rPr>
+          <w:rFonts w:ascii="Times New Roman" w:hAnsi="Times New Roman" w:cs="Times New Roman"/>
+          <w:b/>
+          <w:bCs/>
+          <w:sz w:val="24"/>
+          <w:szCs w:val="24"/>
+        </w:rPr>
+      </w:pPr>
+    </w:p>
+    <w:p>
+      <w:pPr>
+        <w:pStyle w:val="ListParagraph"/>
+        <w:numPr>
+          <w:ilvl w:val="0"/>
+          <w:numId w:val="3"/>
+        </w:numPr>
+        <w:spacing w:after="0" w:line="240" w:lineRule="auto"/>
+        <w:jc w:val="both"/>
+        <w:rPr>
+          <w:rFonts w:ascii="Times New Roman" w:hAnsi="Times New Roman" w:cs="Times New Roman"/>
+          <w:sz w:val="24"/>
+          <w:szCs w:val="24"/>
+        </w:rPr>
+      </w:pPr>
+      <w:r>
+        <w:rPr>
+          <w:rFonts w:ascii="Times New Roman" w:hAnsi="Times New Roman" w:cs="Times New Roman"/>
+          <w:sz w:val="24"/>
+          <w:szCs w:val="24"/>
+        </w:rPr>
+        <w:t>Sistem harus berjalan pada browser modern (Chrome, Firefox, Edge).</w:t>
+      </w:r>
+    </w:p>
+    <w:p>
+      <w:pPr>
+        <w:pStyle w:val="ListParagraph"/>
+        <w:numPr>
+          <w:ilvl w:val="0"/>
+          <w:numId w:val="3"/>
+        </w:numPr>
+        <w:spacing w:after="0" w:line="240" w:lineRule="auto"/>
+        <w:jc w:val="both"/>
+        <w:rPr>
+          <w:rFonts w:ascii="Times New Roman" w:hAnsi="Times New Roman" w:cs="Times New Roman"/>
+          <w:sz w:val="24"/>
+          <w:szCs w:val="24"/>
+        </w:rPr>
+      </w:pPr>
+      <w:r>
+        <w:rPr>
+          <w:rFonts w:ascii="Times New Roman" w:hAnsi="Times New Roman" w:cs="Times New Roman"/>
+          <w:sz w:val="24"/>
+          <w:szCs w:val="24"/>
+        </w:rPr>
+        <w:t>Keamanan data harus diterapkan menggunakan enkripsi dan otorisasi berbasis peran.</w:t>
+      </w:r>
+    </w:p>
+    <w:p>
+      <w:pPr>
+        <w:spacing w:after="0" w:line="240" w:lineRule="auto"/>
+        <w:jc w:val="both"/>
+        <w:rPr>
+          <w:rFonts w:ascii="Times New Roman" w:hAnsi="Times New Roman" w:cs="Times New Roman"/>
+          <w:sz w:val="24"/>
+          <w:szCs w:val="24"/>
+        </w:rPr>
+      </w:pPr>
+    </w:p>
+    <w:p>
+      <w:pPr>
+        <w:pStyle w:val="ListParagraph"/>
+        <w:numPr>
+          <w:ilvl w:val="0"/>
+          <w:numId w:val="8"/>
+        </w:numPr>
+        <w:spacing w:after="0" w:line="240" w:lineRule="auto"/>
+        <w:jc w:val="both"/>
+        <w:rPr>
+          <w:rFonts w:ascii="Times New Roman" w:hAnsi="Times New Roman" w:cs="Times New Roman"/>
+          <w:b/>
+          <w:bCs/>
+          <w:sz w:val="32"/>
+          <w:szCs w:val="32"/>
+        </w:rPr>
+      </w:pPr>
+      <w:r>
+        <w:rPr>
+          <w:rFonts w:ascii="Times New Roman" w:hAnsi="Times New Roman" w:cs="Times New Roman"/>
+          <w:b/>
+          <w:bCs/>
+          <w:sz w:val="32"/>
+          <w:szCs w:val="32"/>
+        </w:rPr>
+        <w:t>Kebutuhan Spesifik</w:t>
+      </w:r>
+    </w:p>
+    <w:p>
+      <w:pPr>
+        <w:spacing w:after="0" w:line="240" w:lineRule="auto"/>
+        <w:jc w:val="both"/>
+        <w:rPr>
+          <w:rFonts w:ascii="Times New Roman" w:hAnsi="Times New Roman" w:cs="Times New Roman"/>
+          <w:b/>
+          <w:bCs/>
+          <w:sz w:val="32"/>
+          <w:szCs w:val="32"/>
+        </w:rPr>
+      </w:pPr>
+    </w:p>
+    <w:p>
+      <w:pPr>
+        <w:spacing w:after="0" w:line="240" w:lineRule="auto"/>
+        <w:jc w:val="both"/>
+        <w:rPr>
+          <w:rFonts w:ascii="Times New Roman" w:hAnsi="Times New Roman" w:cs="Times New Roman"/>
+          <w:b/>
+          <w:bCs/>
+          <w:sz w:val="24"/>
+          <w:szCs w:val="24"/>
+        </w:rPr>
+      </w:pPr>
+      <w:r>
+        <w:rPr>
+          <w:rFonts w:ascii="Times New Roman" w:hAnsi="Times New Roman" w:cs="Times New Roman"/>
+          <w:b/>
+          <w:bCs/>
+          <w:sz w:val="24"/>
+          <w:szCs w:val="24"/>
+        </w:rPr>
+        <w:t>3.1 Kebutuhan Fungsional</w:t>
+      </w:r>
+    </w:p>
+    <w:p>
+      <w:pPr>
+        <w:spacing w:after="0" w:line="240" w:lineRule="auto"/>
+        <w:jc w:val="both"/>
+        <w:rPr>
+          <w:rFonts w:ascii="Times New Roman" w:hAnsi="Times New Roman" w:cs="Times New Roman"/>
+          <w:b/>
+          <w:bCs/>
+          <w:sz w:val="24"/>
+          <w:szCs w:val="24"/>
+        </w:rPr>
+      </w:pPr>
+    </w:p>
+    <w:p>
+      <w:pPr>
+        <w:pStyle w:val="ListParagraph"/>
+        <w:numPr>
+          <w:ilvl w:val="0"/>
+          <w:numId w:val="3"/>
+        </w:numPr>
+        <w:spacing w:after="0" w:line="240" w:lineRule="auto"/>
+        <w:jc w:val="both"/>
+        <w:rPr>
+          <w:rFonts w:ascii="Times New Roman" w:hAnsi="Times New Roman" w:cs="Times New Roman"/>
+          <w:sz w:val="24"/>
+          <w:szCs w:val="24"/>
+        </w:rPr>
+      </w:pPr>
+      <w:r>
+        <w:rPr>
+          <w:rFonts w:ascii="Times New Roman" w:hAnsi="Times New Roman" w:cs="Times New Roman"/>
+          <w:sz w:val="24"/>
+          <w:szCs w:val="24"/>
+        </w:rPr>
+        <w:t>F01: Pengguna dapat melakukan registrasi dan login.</w:t>
+      </w:r>
+    </w:p>
+    <w:p>
+      <w:pPr>
+        <w:pStyle w:val="ListParagraph"/>
+        <w:numPr>
+          <w:ilvl w:val="0"/>
+          <w:numId w:val="3"/>
+        </w:numPr>
+        <w:spacing w:after="0" w:line="240" w:lineRule="auto"/>
+        <w:jc w:val="both"/>
+        <w:rPr>
+          <w:rFonts w:ascii="Times New Roman" w:hAnsi="Times New Roman" w:cs="Times New Roman"/>
+          <w:sz w:val="24"/>
+          <w:szCs w:val="24"/>
+        </w:rPr>
+      </w:pPr>
+      <w:r>
+        <w:rPr>
+          <w:rFonts w:ascii="Times New Roman" w:hAnsi="Times New Roman" w:cs="Times New Roman"/>
+          <w:sz w:val="24"/>
+          <w:szCs w:val="24"/>
+        </w:rPr>
+        <w:t>F02: Sistem harus mendukung CRUD untuk data pengguna.</w:t>
+      </w:r>
+    </w:p>
+    <w:p>
+      <w:pPr>
+        <w:pStyle w:val="ListParagraph"/>
+        <w:numPr>
+          <w:ilvl w:val="0"/>
+          <w:numId w:val="3"/>
+        </w:numPr>
+        <w:spacing w:after="0" w:line="240" w:lineRule="auto"/>
+        <w:jc w:val="both"/>
+        <w:rPr>
+          <w:rFonts w:ascii="Times New Roman" w:hAnsi="Times New Roman" w:cs="Times New Roman"/>
+          <w:sz w:val="24"/>
+          <w:szCs w:val="24"/>
+        </w:rPr>
+      </w:pPr>
+      <w:r>
+        <w:rPr>
+          <w:rFonts w:ascii="Times New Roman" w:hAnsi="Times New Roman" w:cs="Times New Roman"/>
+          <w:sz w:val="24"/>
+          <w:szCs w:val="24"/>
+        </w:rPr>
+        <w:t>F03: Sistem harus menyediakan laporan dalam format PDF dan Excel.</w:t>
+      </w:r>
+    </w:p>
+    <w:p>
+      <w:pPr>
+        <w:pStyle w:val="ListParagraph"/>
+        <w:numPr>
+          <w:ilvl w:val="0"/>
+          <w:numId w:val="3"/>
+        </w:numPr>
+        <w:spacing w:after="0" w:line="240" w:lineRule="auto"/>
+        <w:jc w:val="both"/>
+        <w:rPr>
+          <w:rFonts w:ascii="Times New Roman" w:hAnsi="Times New Roman" w:cs="Times New Roman"/>
+          <w:sz w:val="24"/>
+          <w:szCs w:val="24"/>
+        </w:rPr>
+      </w:pPr>
+      <w:r>
+        <w:rPr>
+          <w:rFonts w:ascii="Times New Roman" w:hAnsi="Times New Roman" w:cs="Times New Roman"/>
+          <w:sz w:val="24"/>
+          <w:szCs w:val="24"/>
+        </w:rPr>
+        <w:t>F04: Notifikasi harus dikirim melalui email atau dalam sistem.</w:t>
+      </w:r>
+    </w:p>
+    <w:p>
+      <w:pPr>
+        <w:spacing w:after="0" w:line="240" w:lineRule="auto"/>
+        <w:jc w:val="both"/>
+        <w:rPr>
+          <w:rFonts w:ascii="Times New Roman" w:hAnsi="Times New Roman" w:cs="Times New Roman"/>
+          <w:sz w:val="24"/>
+          <w:szCs w:val="24"/>
+        </w:rPr>
+      </w:pPr>
+    </w:p>
+    <w:p>
+      <w:pPr>
+        <w:spacing w:after="0" w:line="240" w:lineRule="auto"/>
+        <w:jc w:val="both"/>
+        <w:rPr>
+          <w:rFonts w:ascii="Times New Roman" w:hAnsi="Times New Roman" w:cs="Times New Roman"/>
+          <w:b/>
+          <w:bCs/>
+          <w:sz w:val="24"/>
+          <w:szCs w:val="24"/>
+        </w:rPr>
+      </w:pPr>
+      <w:r>
+        <w:rPr>
+          <w:rFonts w:ascii="Times New Roman" w:hAnsi="Times New Roman" w:cs="Times New Roman"/>
+          <w:b/>
+          <w:bCs/>
+          <w:sz w:val="24"/>
+          <w:szCs w:val="24"/>
+        </w:rPr>
+        <w:t>3.2 Kebutuhan Non-Fungsional</w:t>
+      </w:r>
+    </w:p>
+    <w:p>
+      <w:pPr>
+        <w:spacing w:after="0" w:line="240" w:lineRule="auto"/>
+        <w:jc w:val="both"/>
+        <w:rPr>
+          <w:rFonts w:ascii="Times New Roman" w:hAnsi="Times New Roman" w:cs="Times New Roman"/>
+          <w:b/>
+          <w:bCs/>
+          <w:sz w:val="24"/>
+          <w:szCs w:val="24"/>
+        </w:rPr>
+      </w:pPr>
+    </w:p>
+    <w:p>
+      <w:pPr>
+        <w:pStyle w:val="ListParagraph"/>
+        <w:numPr>
+          <w:ilvl w:val="0"/>
+          <w:numId w:val="3"/>
+        </w:numPr>
+        <w:spacing w:after="0" w:line="240" w:lineRule="auto"/>
+        <w:jc w:val="both"/>
+        <w:rPr>
+          <w:rFonts w:ascii="Times New Roman" w:hAnsi="Times New Roman" w:cs="Times New Roman"/>
+          <w:sz w:val="24"/>
+          <w:szCs w:val="24"/>
+        </w:rPr>
+      </w:pPr>
+      <w:r>
+        <w:rPr>
+          <w:rFonts w:ascii="Times New Roman" w:hAnsi="Times New Roman" w:cs="Times New Roman"/>
+          <w:sz w:val="24"/>
+          <w:szCs w:val="24"/>
+        </w:rPr>
+        <w:t>NF01: Sistem harus memiliki waktu respons kurang dari 2 detik.</w:t>
+      </w:r>
+    </w:p>
+    <w:p>
+      <w:pPr>
+        <w:pStyle w:val="ListParagraph"/>
+        <w:numPr>
+          <w:ilvl w:val="0"/>
+          <w:numId w:val="3"/>
+        </w:numPr>
+        <w:spacing w:after="0" w:line="240" w:lineRule="auto"/>
+        <w:jc w:val="both"/>
+        <w:rPr>
+          <w:rFonts w:ascii="Times New Roman" w:hAnsi="Times New Roman" w:cs="Times New Roman"/>
+          <w:sz w:val="24"/>
+          <w:szCs w:val="24"/>
+        </w:rPr>
+      </w:pPr>
+      <w:r>
+        <w:rPr>
+          <w:rFonts w:ascii="Times New Roman" w:hAnsi="Times New Roman" w:cs="Times New Roman"/>
+          <w:sz w:val="24"/>
+          <w:szCs w:val="24"/>
+        </w:rPr>
+        <w:t>NF02: Sistem harus mendukung minimal 1000 pengguna secara bersamaan.</w:t>
+      </w:r>
+    </w:p>
+    <w:p>
+      <w:pPr>
+        <w:pStyle w:val="ListParagraph"/>
+        <w:numPr>
+          <w:ilvl w:val="0"/>
+          <w:numId w:val="3"/>
+        </w:numPr>
+        <w:spacing w:after="0" w:line="240" w:lineRule="auto"/>
+        <w:jc w:val="both"/>
+        <w:rPr>
+          <w:rFonts w:ascii="Times New Roman" w:hAnsi="Times New Roman" w:cs="Times New Roman"/>
+          <w:sz w:val="24"/>
+          <w:szCs w:val="24"/>
+        </w:rPr>
+      </w:pPr>
+      <w:r>
+        <w:rPr>
+          <w:rFonts w:ascii="Times New Roman" w:hAnsi="Times New Roman" w:cs="Times New Roman"/>
+          <w:sz w:val="24"/>
+          <w:szCs w:val="24"/>
+        </w:rPr>
+        <w:t>NF03: Sistem harus menerapkan enkripsi AES-256 untuk keamanan data.</w:t>
+      </w:r>
+    </w:p>
+    <w:p>
+      <w:pPr>
+        <w:pStyle w:val="ListParagraph"/>
+        <w:numPr>
+          <w:ilvl w:val="0"/>
+          <w:numId w:val="3"/>
+        </w:numPr>
+        <w:spacing w:after="0" w:line="240" w:lineRule="auto"/>
+        <w:jc w:val="both"/>
+        <w:rPr>
+          <w:rFonts w:ascii="Times New Roman" w:hAnsi="Times New Roman" w:cs="Times New Roman"/>
+          <w:sz w:val="24"/>
+          <w:szCs w:val="24"/>
+        </w:rPr>
+      </w:pPr>
+      <w:r>
+        <w:rPr>
+          <w:rFonts w:ascii="Times New Roman" w:hAnsi="Times New Roman" w:cs="Times New Roman"/>
+          <w:sz w:val="24"/>
+          <w:szCs w:val="24"/>
+        </w:rPr>
+        <w:t>NF04: Antarmuka harus responsif dan dapat diakses melalui perangkat mobile.</w:t>
+      </w:r>
+    </w:p>
+    <w:p>
+      <w:pPr>
+        <w:spacing w:after="0" w:line="240" w:lineRule="auto"/>
+        <w:jc w:val="both"/>
+        <w:rPr>
+          <w:rFonts w:ascii="Times New Roman" w:hAnsi="Times New Roman" w:cs="Times New Roman"/>
+          <w:sz w:val="24"/>
+          <w:szCs w:val="24"/>
+        </w:rPr>
+      </w:pPr>
+    </w:p>
+    <w:p>
+      <w:pPr>
+        <w:spacing w:after="0" w:line="240" w:lineRule="auto"/>
+        <w:jc w:val="both"/>
+        <w:rPr>
+          <w:rFonts w:ascii="Times New Roman" w:hAnsi="Times New Roman" w:cs="Times New Roman"/>
+          <w:b/>
+          <w:bCs/>
+          <w:sz w:val="24"/>
+          <w:szCs w:val="24"/>
+        </w:rPr>
+      </w:pPr>
+      <w:r>
+        <w:rPr>
+          <w:rFonts w:ascii="Times New Roman" w:hAnsi="Times New Roman" w:cs="Times New Roman"/>
+          <w:b/>
+          <w:bCs/>
+          <w:sz w:val="24"/>
+          <w:szCs w:val="24"/>
+        </w:rPr>
+        <w:t>3.3 Antarmuka Pengguna</w:t>
+      </w:r>
+    </w:p>
+    <w:p>
+      <w:pPr>
+        <w:spacing w:after="0" w:line="240" w:lineRule="auto"/>
+        <w:jc w:val="both"/>
+        <w:rPr>
+          <w:rFonts w:ascii="Times New Roman" w:hAnsi="Times New Roman" w:cs="Times New Roman"/>
+          <w:b/>
+          <w:bCs/>
+          <w:sz w:val="24"/>
+          <w:szCs w:val="24"/>
+        </w:rPr>
+      </w:pPr>
+    </w:p>
+    <w:p>
+      <w:pPr>
+        <w:pStyle w:val="ListParagraph"/>
+        <w:numPr>
+          <w:ilvl w:val="0"/>
+          <w:numId w:val="3"/>
+        </w:numPr>
+        <w:spacing w:after="0" w:line="240" w:lineRule="auto"/>
+        <w:jc w:val="both"/>
+        <w:rPr>
+          <w:rFonts w:ascii="Times New Roman" w:hAnsi="Times New Roman" w:cs="Times New Roman"/>
+          <w:sz w:val="24"/>
+          <w:szCs w:val="24"/>
+        </w:rPr>
+      </w:pPr>
+      <w:r>
+        <w:rPr>
+          <w:rFonts w:ascii="Times New Roman" w:hAnsi="Times New Roman" w:cs="Times New Roman"/>
+          <w:sz w:val="24"/>
+          <w:szCs w:val="24"/>
+        </w:rPr>
+        <w:t>Halaman login dengan form username dan password.</w:t>
+      </w:r>
+    </w:p>
+    <w:p>
+      <w:pPr>
+        <w:pStyle w:val="ListParagraph"/>
+        <w:numPr>
+          <w:ilvl w:val="0"/>
+          <w:numId w:val="3"/>
+        </w:numPr>
+        <w:spacing w:after="0" w:line="240" w:lineRule="auto"/>
+        <w:jc w:val="both"/>
+        <w:rPr>
+          <w:rFonts w:ascii="Times New Roman" w:hAnsi="Times New Roman" w:cs="Times New Roman"/>
+          <w:sz w:val="24"/>
+          <w:szCs w:val="24"/>
+        </w:rPr>
+      </w:pPr>
+      <w:r>
+        <w:rPr>
+          <w:rFonts w:ascii="Times New Roman" w:hAnsi="Times New Roman" w:cs="Times New Roman"/>
+          <w:sz w:val="24"/>
+          <w:szCs w:val="24"/>
+        </w:rPr>
+        <w:t>Dashboard utama yang menampilkan data penting.</w:t>
+      </w:r>
+    </w:p>
+    <w:p>
+      <w:pPr>
+        <w:pStyle w:val="ListParagraph"/>
+        <w:numPr>
+          <w:ilvl w:val="0"/>
+          <w:numId w:val="3"/>
+        </w:numPr>
+        <w:spacing w:after="0" w:line="240" w:lineRule="auto"/>
+        <w:jc w:val="both"/>
+        <w:rPr>
+          <w:rFonts w:ascii="Times New Roman" w:hAnsi="Times New Roman" w:cs="Times New Roman"/>
+          <w:sz w:val="24"/>
+          <w:szCs w:val="24"/>
+        </w:rPr>
+      </w:pPr>
+      <w:r>
+        <w:rPr>
+          <w:rFonts w:ascii="Times New Roman" w:hAnsi="Times New Roman" w:cs="Times New Roman"/>
+          <w:sz w:val="24"/>
+          <w:szCs w:val="24"/>
+        </w:rPr>
+        <w:t>Halaman laporan dengan filter pencarian.</w:t>
+      </w:r>
+    </w:p>
+    <w:p>
+      <w:pPr>
+        <w:spacing w:after="0" w:line="240" w:lineRule="auto"/>
+        <w:jc w:val="both"/>
+        <w:rPr>
+          <w:rFonts w:ascii="Times New Roman" w:hAnsi="Times New Roman" w:cs="Times New Roman"/>
+          <w:b/>
+          <w:bCs/>
+          <w:sz w:val="24"/>
+          <w:szCs w:val="24"/>
+        </w:rPr>
+      </w:pPr>
+    </w:p>
+    <w:p>
+      <w:pPr>
+        <w:spacing w:after="0" w:line="240" w:lineRule="auto"/>
+        <w:jc w:val="both"/>
+        <w:rPr>
+          <w:rFonts w:ascii="Times New Roman" w:hAnsi="Times New Roman" w:cs="Times New Roman"/>
+          <w:b/>
+          <w:bCs/>
+          <w:sz w:val="24"/>
+          <w:szCs w:val="24"/>
+        </w:rPr>
+      </w:pPr>
+      <w:r>
+        <w:rPr>
+          <w:rFonts w:ascii="Times New Roman" w:hAnsi="Times New Roman" w:cs="Times New Roman"/>
+          <w:b/>
+          <w:bCs/>
+          <w:sz w:val="24"/>
+          <w:szCs w:val="24"/>
+        </w:rPr>
+        <w:t>3.4 Antarmuka Perangkat Keras</w:t>
+      </w:r>
+    </w:p>
+    <w:p>
+      <w:pPr>
+        <w:spacing w:after="0" w:line="240" w:lineRule="auto"/>
+        <w:jc w:val="both"/>
+        <w:rPr>
+          <w:rFonts w:ascii="Times New Roman" w:hAnsi="Times New Roman" w:cs="Times New Roman"/>
+          <w:b/>
+          <w:bCs/>
+          <w:sz w:val="24"/>
+          <w:szCs w:val="24"/>
+        </w:rPr>
+      </w:pPr>
+    </w:p>
+    <w:p>
+      <w:pPr>
+        <w:pStyle w:val="ListParagraph"/>
+        <w:numPr>
+          <w:ilvl w:val="0"/>
+          <w:numId w:val="3"/>
+        </w:numPr>
+        <w:spacing w:after="0" w:line="240" w:lineRule="auto"/>
+        <w:jc w:val="both"/>
+        <w:rPr>
+          <w:rFonts w:ascii="Times New Roman" w:hAnsi="Times New Roman" w:cs="Times New Roman"/>
+          <w:sz w:val="24"/>
+          <w:szCs w:val="24"/>
+        </w:rPr>
+      </w:pPr>
+      <w:r>
+        <w:rPr>
+          <w:rFonts w:ascii="Times New Roman" w:hAnsi="Times New Roman" w:cs="Times New Roman"/>
+          <w:sz w:val="24"/>
+          <w:szCs w:val="24"/>
+        </w:rPr>
+        <w:t>Server dengan spesifikasi minimal: RAM 8GB, CPU Quad-Core, Storage SSD 100GB.</w:t>
+      </w:r>
+    </w:p>
+    <w:p>
+      <w:pPr>
+        <w:rPr>
+          <w:rFonts w:ascii="Times New Roman" w:hAnsi="Times New Roman" w:cs="Times New Roman"/>
+          <w:sz w:val="24"/>
+          <w:szCs w:val="24"/>
+        </w:rPr>
+      </w:pPr>
+      <w:r>
+        <w:rPr>
+          <w:rFonts w:ascii="Times New Roman" w:hAnsi="Times New Roman" w:cs="Times New Roman"/>
+          <w:sz w:val="24"/>
+          <w:szCs w:val="24"/>
+        </w:rPr>
+        <w:br w:type="page"/>
+      </w:r>
+    </w:p>
+    <w:p>
+      <w:pPr>
+        <w:spacing w:after="0" w:line="240" w:lineRule="auto"/>
+        <w:jc w:val="both"/>
+        <w:rPr>
+          <w:rFonts w:ascii="Times New Roman" w:hAnsi="Times New Roman" w:cs="Times New Roman"/>
+          <w:b/>
+          <w:bCs/>
+          <w:sz w:val="24"/>
+          <w:szCs w:val="24"/>
+        </w:rPr>
+      </w:pPr>
+      <w:r>
+        <w:rPr>
+          <w:rFonts w:ascii="Times New Roman" w:hAnsi="Times New Roman" w:cs="Times New Roman"/>
+          <w:b/>
+          <w:bCs/>
+          <w:sz w:val="24"/>
+          <w:szCs w:val="24"/>
+        </w:rPr>
+        <w:lastRenderedPageBreak/>
+        <w:t>3.5 Antarmuka Perangkat Lunak</w:t>
+      </w:r>
+    </w:p>
+    <w:p>
+      <w:pPr>
+        <w:spacing w:after="0" w:line="240" w:lineRule="auto"/>
+        <w:jc w:val="both"/>
+        <w:rPr>
+          <w:rFonts w:ascii="Times New Roman" w:hAnsi="Times New Roman" w:cs="Times New Roman"/>
+          <w:sz w:val="24"/>
+          <w:szCs w:val="24"/>
+        </w:rPr>
+      </w:pPr>
+    </w:p>
+    <w:p>
+      <w:pPr>
+        <w:pStyle w:val="ListParagraph"/>
+        <w:numPr>
+          <w:ilvl w:val="0"/>
+          <w:numId w:val="3"/>
+        </w:numPr>
+        <w:spacing w:after="0" w:line="240" w:lineRule="auto"/>
+        <w:jc w:val="both"/>
+        <w:rPr>
+          <w:rFonts w:ascii="Times New Roman" w:hAnsi="Times New Roman" w:cs="Times New Roman"/>
+          <w:sz w:val="24"/>
+          <w:szCs w:val="24"/>
+        </w:rPr>
+      </w:pPr>
+      <w:r>
+        <w:rPr>
+          <w:rFonts w:ascii="Times New Roman" w:hAnsi="Times New Roman" w:cs="Times New Roman"/>
+          <w:sz w:val="24"/>
+          <w:szCs w:val="24"/>
+        </w:rPr>
+        <w:t>Sistem berbasis Yii2 Framework dengan database MySQL.</w:t>
+      </w:r>
+    </w:p>
+    <w:p>
+      <w:pPr>
+        <w:pStyle w:val="ListParagraph"/>
+        <w:numPr>
+          <w:ilvl w:val="0"/>
+          <w:numId w:val="3"/>
+        </w:numPr>
+        <w:spacing w:after="0" w:line="240" w:lineRule="auto"/>
+        <w:jc w:val="both"/>
+        <w:rPr>
+          <w:rFonts w:ascii="Times New Roman" w:hAnsi="Times New Roman" w:cs="Times New Roman"/>
+          <w:sz w:val="24"/>
+          <w:szCs w:val="24"/>
+        </w:rPr>
+      </w:pPr>
+      <w:r>
+        <w:rPr>
+          <w:rFonts w:ascii="Times New Roman" w:hAnsi="Times New Roman" w:cs="Times New Roman"/>
+          <w:sz w:val="24"/>
+          <w:szCs w:val="24"/>
+        </w:rPr>
+        <w:t>API RESTful untuk integrasi dengan sistem lain.</w:t>
+      </w:r>
+    </w:p>
+    <w:p>
+      <w:pPr>
+        <w:spacing w:after="0" w:line="240" w:lineRule="auto"/>
+        <w:jc w:val="both"/>
+        <w:rPr>
+          <w:rFonts w:ascii="Times New Roman" w:hAnsi="Times New Roman" w:cs="Times New Roman"/>
+          <w:sz w:val="24"/>
+          <w:szCs w:val="24"/>
+        </w:rPr>
+      </w:pPr>
+    </w:p>
+    <w:p>
+      <w:pPr>
+        <w:pStyle w:val="ListParagraph"/>
+        <w:numPr>
+          <w:ilvl w:val="0"/>
+          <w:numId w:val="8"/>
+        </w:numPr>
+        <w:spacing w:after="0" w:line="240" w:lineRule="auto"/>
+        <w:jc w:val="both"/>
+        <w:rPr>
+          <w:rFonts w:ascii="Times New Roman" w:hAnsi="Times New Roman" w:cs="Times New Roman"/>
+          <w:b/>
+          <w:bCs/>
+          <w:sz w:val="32"/>
+          <w:szCs w:val="32"/>
+        </w:rPr>
+      </w:pPr>
+      <w:r>
+        <w:rPr>
+          <w:rFonts w:ascii="Times New Roman" w:hAnsi="Times New Roman" w:cs="Times New Roman"/>
+          <w:b/>
+          <w:bCs/>
+          <w:sz w:val="32"/>
+          <w:szCs w:val="32"/>
+        </w:rPr>
+        <w:t>Lampiran</w:t>
+      </w:r>
+    </w:p>
+    <w:p>
+      <w:pPr>
+        <w:spacing w:after="0" w:line="240" w:lineRule="auto"/>
+        <w:jc w:val="both"/>
+        <w:rPr>
+          <w:rFonts w:ascii="Times New Roman" w:hAnsi="Times New Roman" w:cs="Times New Roman"/>
+          <w:b/>
+          <w:bCs/>
+          <w:sz w:val="32"/>
+          <w:szCs w:val="32"/>
+        </w:rPr>
+      </w:pPr>
+    </w:p>
+    <w:p>
+      <w:pPr>
+        <w:pStyle w:val="ListParagraph"/>
+        <w:numPr>
+          <w:ilvl w:val="0"/>
+          <w:numId w:val="3"/>
+        </w:numPr>
+        <w:spacing w:after="0" w:line="240" w:lineRule="auto"/>
+        <w:jc w:val="both"/>
+        <w:rPr>
+          <w:rFonts w:ascii="Times New Roman" w:hAnsi="Times New Roman" w:cs="Times New Roman"/>
+          <w:sz w:val="24"/>
+          <w:szCs w:val="24"/>
+        </w:rPr>
+      </w:pPr>
+      <w:r>
+        <w:rPr>
+          <w:rFonts w:ascii="Times New Roman" w:hAnsi="Times New Roman" w:cs="Times New Roman"/>
+          <w:sz w:val="24"/>
+          <w:szCs w:val="24"/>
+        </w:rPr>
+        <w:t>Diagram arsitektur sistem.</w:t>
+      </w:r>
+    </w:p>
+    <w:p>
+      <w:pPr>
+        <w:pStyle w:val="ListParagraph"/>
+        <w:numPr>
+          <w:ilvl w:val="0"/>
+          <w:numId w:val="3"/>
+        </w:numPr>
+        <w:spacing w:after="0" w:line="240" w:lineRule="auto"/>
+        <w:jc w:val="both"/>
+        <w:rPr>
+          <w:rFonts w:ascii="Times New Roman" w:hAnsi="Times New Roman" w:cs="Times New Roman"/>
+          <w:sz w:val="24"/>
+          <w:szCs w:val="24"/>
+        </w:rPr>
+      </w:pPr>
+      <w:r>
+        <w:rPr>
+          <w:rFonts w:ascii="Times New Roman" w:hAnsi="Times New Roman" w:cs="Times New Roman"/>
+          <w:sz w:val="24"/>
+          <w:szCs w:val="24"/>
+        </w:rPr>
+        <w:t>Contoh wireframe tampilan antarmuka.</w:t>
+      </w:r>
+    </w:p>
+    <w:p>
+      <w:pPr>
+        <w:pStyle w:val="ListParagraph"/>
+        <w:numPr>
+          <w:ilvl w:val="0"/>
+          <w:numId w:val="3"/>
+        </w:numPr>
+        <w:spacing w:after="0" w:line="240" w:lineRule="auto"/>
+        <w:jc w:val="both"/>
+        <w:rPr>
+          <w:rFonts w:ascii="Times New Roman" w:hAnsi="Times New Roman" w:cs="Times New Roman"/>
+          <w:sz w:val="24"/>
+          <w:szCs w:val="24"/>
+        </w:rPr>
+      </w:pPr>
+      <w:r>
+        <w:rPr>
+          <w:rFonts w:ascii="Times New Roman" w:hAnsi="Times New Roman" w:cs="Times New Roman"/>
+          <w:sz w:val="24"/>
+          <w:szCs w:val="24"/>
+        </w:rPr>
+        <w:t>Daftar API endpoint untuk integrasi eksternal.</w:t>
       </w:r>
     </w:p>
     <w:sectPr>
@@ -33,6 +1889,1784 @@
     </w:sectPr>
   </w:body>
 </w:document>
+</file>
+
+<file path=word/numbering.xml><?xml version="1.0" encoding="utf-8"?>
+<w:numbering xmlns:wpc="http://schemas.microsoft.com/office/word/2010/wordprocessingCanvas" xmlns:cx="http://schemas.microsoft.com/office/drawing/2014/chartex" xmlns:cx1="http://schemas.microsoft.com/office/drawing/2015/9/8/chartex" xmlns:cx2="http://schemas.microsoft.com/office/drawing/2015/10/21/chartex" xmlns:cx3="http://schemas.microsoft.com/office/drawing/2016/5/9/chartex" xmlns:cx4="http://schemas.microsoft.com/office/drawing/2016/5/10/chartex" xmlns:cx5="http://schemas.microsoft.com/office/drawing/2016/5/11/chartex" xmlns:cx6="http://schemas.microsoft.com/office/drawing/2016/5/12/chartex" xmlns:cx7="http://schemas.microsoft.com/office/drawing/2016/5/13/chartex" xmlns:cx8="http://schemas.microsoft.com/office/drawing/2016/5/14/chartex" xmlns:mc="http://schemas.openxmlformats.org/markup-compatibility/2006" xmlns:aink="http://schemas.microsoft.com/office/drawing/2016/ink" xmlns:am3d="http://schemas.microsoft.com/office/drawing/2017/model3d" xmlns:o="urn:schemas-microsoft-com:office:office" xmlns:oel="http://schemas.microsoft.com/office/2019/extlst" xmlns:r="http://schemas.openxmlformats.org/officeDocument/2006/relationships" xmlns:m="http://schemas.openxmlformats.org/officeDocument/2006/math" xmlns:v="urn:schemas-microsoft-com:vml" xmlns:wp14="http://schemas.microsoft.com/office/word/2010/wordprocessingDrawing" xmlns:wp="http://schemas.openxmlformats.org/drawingml/2006/wordprocessingDrawing" xmlns:w10="urn:schemas-microsoft-com:office:word" xmlns:w="http://schemas.openxmlformats.org/wordprocessingml/2006/main" xmlns:w14="http://schemas.microsoft.com/office/word/2010/wordml" xmlns:w15="http://schemas.microsoft.com/office/word/2012/wordml" xmlns:w16cex="http://schemas.microsoft.com/office/word/2018/wordml/cex" xmlns:w16cid="http://schemas.microsoft.com/office/word/2016/wordml/cid" xmlns:w16="http://schemas.microsoft.com/office/word/2018/wordml" xmlns:w16du="http://schemas.microsoft.com/office/word/2023/wordml/word16du" xmlns:w16sdtdh="http://schemas.microsoft.com/office/word/2020/wordml/sdtdatahash" xmlns:w16sdtfl="http://schemas.microsoft.com/office/word/2024/wordml/sdtformatlock" xmlns:w16se="http://schemas.microsoft.com/office/word/2015/wordml/symex" xmlns:wpg="http://schemas.microsoft.com/office/word/2010/wordprocessingGroup" xmlns:wpi="http://schemas.microsoft.com/office/word/2010/wordprocessingInk" xmlns:wne="http://schemas.microsoft.com/office/word/2006/wordml" xmlns:wps="http://schemas.microsoft.com/office/word/2010/wordprocessingShape" mc:Ignorable="w14 w15 w16se w16cid w16 w16cex w16sdtdh w16sdtfl w16du wp14">
+  <w:abstractNum w:abstractNumId="0" w15:restartNumberingAfterBreak="0">
+    <w:nsid w:val="05857190"/>
+    <w:multiLevelType w:val="hybridMultilevel"/>
+    <w:tmpl w:val="F9083F28"/>
+    <w:lvl w:ilvl="0" w:tplc="1258413E">
+      <w:numFmt w:val="bullet"/>
+      <w:lvlText w:val="•"/>
+      <w:lvlJc w:val="left"/>
+      <w:pPr>
+        <w:ind w:left="720" w:hanging="360"/>
+      </w:pPr>
+      <w:rPr>
+        <w:rFonts w:ascii="Times New Roman" w:eastAsiaTheme="minorHAnsi" w:hAnsi="Times New Roman" w:cs="Times New Roman" w:hint="default"/>
+      </w:rPr>
+    </w:lvl>
+    <w:lvl w:ilvl="1" w:tplc="38090003" w:tentative="1">
+      <w:start w:val="1"/>
+      <w:numFmt w:val="bullet"/>
+      <w:lvlText w:val="o"/>
+      <w:lvlJc w:val="left"/>
+      <w:pPr>
+        <w:ind w:left="1440" w:hanging="360"/>
+      </w:pPr>
+      <w:rPr>
+        <w:rFonts w:ascii="Courier New" w:hAnsi="Courier New" w:cs="Courier New" w:hint="default"/>
+      </w:rPr>
+    </w:lvl>
+    <w:lvl w:ilvl="2" w:tplc="38090005" w:tentative="1">
+      <w:start w:val="1"/>
+      <w:numFmt w:val="bullet"/>
+      <w:lvlText w:val=""/>
+      <w:lvlJc w:val="left"/>
+      <w:pPr>
+        <w:ind w:left="2160" w:hanging="360"/>
+      </w:pPr>
+      <w:rPr>
+        <w:rFonts w:ascii="Wingdings" w:hAnsi="Wingdings" w:hint="default"/>
+      </w:rPr>
+    </w:lvl>
+    <w:lvl w:ilvl="3" w:tplc="38090001" w:tentative="1">
+      <w:start w:val="1"/>
+      <w:numFmt w:val="bullet"/>
+      <w:lvlText w:val=""/>
+      <w:lvlJc w:val="left"/>
+      <w:pPr>
+        <w:ind w:left="2880" w:hanging="360"/>
+      </w:pPr>
+      <w:rPr>
+        <w:rFonts w:ascii="Symbol" w:hAnsi="Symbol" w:hint="default"/>
+      </w:rPr>
+    </w:lvl>
+    <w:lvl w:ilvl="4" w:tplc="38090003" w:tentative="1">
+      <w:start w:val="1"/>
+      <w:numFmt w:val="bullet"/>
+      <w:lvlText w:val="o"/>
+      <w:lvlJc w:val="left"/>
+      <w:pPr>
+        <w:ind w:left="3600" w:hanging="360"/>
+      </w:pPr>
+      <w:rPr>
+        <w:rFonts w:ascii="Courier New" w:hAnsi="Courier New" w:cs="Courier New" w:hint="default"/>
+      </w:rPr>
+    </w:lvl>
+    <w:lvl w:ilvl="5" w:tplc="38090005" w:tentative="1">
+      <w:start w:val="1"/>
+      <w:numFmt w:val="bullet"/>
+      <w:lvlText w:val=""/>
+      <w:lvlJc w:val="left"/>
+      <w:pPr>
+        <w:ind w:left="4320" w:hanging="360"/>
+      </w:pPr>
+      <w:rPr>
+        <w:rFonts w:ascii="Wingdings" w:hAnsi="Wingdings" w:hint="default"/>
+      </w:rPr>
+    </w:lvl>
+    <w:lvl w:ilvl="6" w:tplc="38090001" w:tentative="1">
+      <w:start w:val="1"/>
+      <w:numFmt w:val="bullet"/>
+      <w:lvlText w:val=""/>
+      <w:lvlJc w:val="left"/>
+      <w:pPr>
+        <w:ind w:left="5040" w:hanging="360"/>
+      </w:pPr>
+      <w:rPr>
+        <w:rFonts w:ascii="Symbol" w:hAnsi="Symbol" w:hint="default"/>
+      </w:rPr>
+    </w:lvl>
+    <w:lvl w:ilvl="7" w:tplc="38090003" w:tentative="1">
+      <w:start w:val="1"/>
+      <w:numFmt w:val="bullet"/>
+      <w:lvlText w:val="o"/>
+      <w:lvlJc w:val="left"/>
+      <w:pPr>
+        <w:ind w:left="5760" w:hanging="360"/>
+      </w:pPr>
+      <w:rPr>
+        <w:rFonts w:ascii="Courier New" w:hAnsi="Courier New" w:cs="Courier New" w:hint="default"/>
+      </w:rPr>
+    </w:lvl>
+    <w:lvl w:ilvl="8" w:tplc="38090005" w:tentative="1">
+      <w:start w:val="1"/>
+      <w:numFmt w:val="bullet"/>
+      <w:lvlText w:val=""/>
+      <w:lvlJc w:val="left"/>
+      <w:pPr>
+        <w:ind w:left="6480" w:hanging="360"/>
+      </w:pPr>
+      <w:rPr>
+        <w:rFonts w:ascii="Wingdings" w:hAnsi="Wingdings" w:hint="default"/>
+      </w:rPr>
+    </w:lvl>
+  </w:abstractNum>
+  <w:abstractNum w:abstractNumId="1" w15:restartNumberingAfterBreak="0">
+    <w:nsid w:val="0EB8657A"/>
+    <w:multiLevelType w:val="multilevel"/>
+    <w:tmpl w:val="7F683E04"/>
+    <w:lvl w:ilvl="0">
+      <w:start w:val="1"/>
+      <w:numFmt w:val="decimal"/>
+      <w:lvlText w:val="%1"/>
+      <w:lvlJc w:val="left"/>
+      <w:pPr>
+        <w:ind w:left="360" w:hanging="360"/>
+      </w:pPr>
+      <w:rPr>
+        <w:rFonts w:hint="default"/>
+      </w:rPr>
+    </w:lvl>
+    <w:lvl w:ilvl="1">
+      <w:start w:val="1"/>
+      <w:numFmt w:val="decimal"/>
+      <w:lvlText w:val="%1.%2"/>
+      <w:lvlJc w:val="left"/>
+      <w:pPr>
+        <w:ind w:left="360" w:hanging="360"/>
+      </w:pPr>
+      <w:rPr>
+        <w:rFonts w:hint="default"/>
+      </w:rPr>
+    </w:lvl>
+    <w:lvl w:ilvl="2">
+      <w:start w:val="1"/>
+      <w:numFmt w:val="decimal"/>
+      <w:lvlText w:val="%1.%2.%3"/>
+      <w:lvlJc w:val="left"/>
+      <w:pPr>
+        <w:ind w:left="720" w:hanging="720"/>
+      </w:pPr>
+      <w:rPr>
+        <w:rFonts w:hint="default"/>
+      </w:rPr>
+    </w:lvl>
+    <w:lvl w:ilvl="3">
+      <w:start w:val="1"/>
+      <w:numFmt w:val="decimal"/>
+      <w:lvlText w:val="%1.%2.%3.%4"/>
+      <w:lvlJc w:val="left"/>
+      <w:pPr>
+        <w:ind w:left="720" w:hanging="720"/>
+      </w:pPr>
+      <w:rPr>
+        <w:rFonts w:hint="default"/>
+      </w:rPr>
+    </w:lvl>
+    <w:lvl w:ilvl="4">
+      <w:start w:val="1"/>
+      <w:numFmt w:val="decimal"/>
+      <w:lvlText w:val="%1.%2.%3.%4.%5"/>
+      <w:lvlJc w:val="left"/>
+      <w:pPr>
+        <w:ind w:left="1080" w:hanging="1080"/>
+      </w:pPr>
+      <w:rPr>
+        <w:rFonts w:hint="default"/>
+      </w:rPr>
+    </w:lvl>
+    <w:lvl w:ilvl="5">
+      <w:start w:val="1"/>
+      <w:numFmt w:val="decimal"/>
+      <w:lvlText w:val="%1.%2.%3.%4.%5.%6"/>
+      <w:lvlJc w:val="left"/>
+      <w:pPr>
+        <w:ind w:left="1080" w:hanging="1080"/>
+      </w:pPr>
+      <w:rPr>
+        <w:rFonts w:hint="default"/>
+      </w:rPr>
+    </w:lvl>
+    <w:lvl w:ilvl="6">
+      <w:start w:val="1"/>
+      <w:numFmt w:val="decimal"/>
+      <w:lvlText w:val="%1.%2.%3.%4.%5.%6.%7"/>
+      <w:lvlJc w:val="left"/>
+      <w:pPr>
+        <w:ind w:left="1440" w:hanging="1440"/>
+      </w:pPr>
+      <w:rPr>
+        <w:rFonts w:hint="default"/>
+      </w:rPr>
+    </w:lvl>
+    <w:lvl w:ilvl="7">
+      <w:start w:val="1"/>
+      <w:numFmt w:val="decimal"/>
+      <w:lvlText w:val="%1.%2.%3.%4.%5.%6.%7.%8"/>
+      <w:lvlJc w:val="left"/>
+      <w:pPr>
+        <w:ind w:left="1440" w:hanging="1440"/>
+      </w:pPr>
+      <w:rPr>
+        <w:rFonts w:hint="default"/>
+      </w:rPr>
+    </w:lvl>
+    <w:lvl w:ilvl="8">
+      <w:start w:val="1"/>
+      <w:numFmt w:val="decimal"/>
+      <w:lvlText w:val="%1.%2.%3.%4.%5.%6.%7.%8.%9"/>
+      <w:lvlJc w:val="left"/>
+      <w:pPr>
+        <w:ind w:left="1800" w:hanging="1800"/>
+      </w:pPr>
+      <w:rPr>
+        <w:rFonts w:hint="default"/>
+      </w:rPr>
+    </w:lvl>
+  </w:abstractNum>
+  <w:abstractNum w:abstractNumId="2" w15:restartNumberingAfterBreak="0">
+    <w:nsid w:val="0ED53CC0"/>
+    <w:multiLevelType w:val="hybridMultilevel"/>
+    <w:tmpl w:val="8348F09E"/>
+    <w:lvl w:ilvl="0" w:tplc="1258413E">
+      <w:numFmt w:val="bullet"/>
+      <w:lvlText w:val="•"/>
+      <w:lvlJc w:val="left"/>
+      <w:pPr>
+        <w:ind w:left="720" w:hanging="360"/>
+      </w:pPr>
+      <w:rPr>
+        <w:rFonts w:ascii="Times New Roman" w:eastAsiaTheme="minorHAnsi" w:hAnsi="Times New Roman" w:cs="Times New Roman" w:hint="default"/>
+      </w:rPr>
+    </w:lvl>
+    <w:lvl w:ilvl="1" w:tplc="38090003" w:tentative="1">
+      <w:start w:val="1"/>
+      <w:numFmt w:val="bullet"/>
+      <w:lvlText w:val="o"/>
+      <w:lvlJc w:val="left"/>
+      <w:pPr>
+        <w:ind w:left="1440" w:hanging="360"/>
+      </w:pPr>
+      <w:rPr>
+        <w:rFonts w:ascii="Courier New" w:hAnsi="Courier New" w:cs="Courier New" w:hint="default"/>
+      </w:rPr>
+    </w:lvl>
+    <w:lvl w:ilvl="2" w:tplc="38090005" w:tentative="1">
+      <w:start w:val="1"/>
+      <w:numFmt w:val="bullet"/>
+      <w:lvlText w:val=""/>
+      <w:lvlJc w:val="left"/>
+      <w:pPr>
+        <w:ind w:left="2160" w:hanging="360"/>
+      </w:pPr>
+      <w:rPr>
+        <w:rFonts w:ascii="Wingdings" w:hAnsi="Wingdings" w:hint="default"/>
+      </w:rPr>
+    </w:lvl>
+    <w:lvl w:ilvl="3" w:tplc="38090001" w:tentative="1">
+      <w:start w:val="1"/>
+      <w:numFmt w:val="bullet"/>
+      <w:lvlText w:val=""/>
+      <w:lvlJc w:val="left"/>
+      <w:pPr>
+        <w:ind w:left="2880" w:hanging="360"/>
+      </w:pPr>
+      <w:rPr>
+        <w:rFonts w:ascii="Symbol" w:hAnsi="Symbol" w:hint="default"/>
+      </w:rPr>
+    </w:lvl>
+    <w:lvl w:ilvl="4" w:tplc="38090003" w:tentative="1">
+      <w:start w:val="1"/>
+      <w:numFmt w:val="bullet"/>
+      <w:lvlText w:val="o"/>
+      <w:lvlJc w:val="left"/>
+      <w:pPr>
+        <w:ind w:left="3600" w:hanging="360"/>
+      </w:pPr>
+      <w:rPr>
+        <w:rFonts w:ascii="Courier New" w:hAnsi="Courier New" w:cs="Courier New" w:hint="default"/>
+      </w:rPr>
+    </w:lvl>
+    <w:lvl w:ilvl="5" w:tplc="38090005" w:tentative="1">
+      <w:start w:val="1"/>
+      <w:numFmt w:val="bullet"/>
+      <w:lvlText w:val=""/>
+      <w:lvlJc w:val="left"/>
+      <w:pPr>
+        <w:ind w:left="4320" w:hanging="360"/>
+      </w:pPr>
+      <w:rPr>
+        <w:rFonts w:ascii="Wingdings" w:hAnsi="Wingdings" w:hint="default"/>
+      </w:rPr>
+    </w:lvl>
+    <w:lvl w:ilvl="6" w:tplc="38090001" w:tentative="1">
+      <w:start w:val="1"/>
+      <w:numFmt w:val="bullet"/>
+      <w:lvlText w:val=""/>
+      <w:lvlJc w:val="left"/>
+      <w:pPr>
+        <w:ind w:left="5040" w:hanging="360"/>
+      </w:pPr>
+      <w:rPr>
+        <w:rFonts w:ascii="Symbol" w:hAnsi="Symbol" w:hint="default"/>
+      </w:rPr>
+    </w:lvl>
+    <w:lvl w:ilvl="7" w:tplc="38090003" w:tentative="1">
+      <w:start w:val="1"/>
+      <w:numFmt w:val="bullet"/>
+      <w:lvlText w:val="o"/>
+      <w:lvlJc w:val="left"/>
+      <w:pPr>
+        <w:ind w:left="5760" w:hanging="360"/>
+      </w:pPr>
+      <w:rPr>
+        <w:rFonts w:ascii="Courier New" w:hAnsi="Courier New" w:cs="Courier New" w:hint="default"/>
+      </w:rPr>
+    </w:lvl>
+    <w:lvl w:ilvl="8" w:tplc="38090005" w:tentative="1">
+      <w:start w:val="1"/>
+      <w:numFmt w:val="bullet"/>
+      <w:lvlText w:val=""/>
+      <w:lvlJc w:val="left"/>
+      <w:pPr>
+        <w:ind w:left="6480" w:hanging="360"/>
+      </w:pPr>
+      <w:rPr>
+        <w:rFonts w:ascii="Wingdings" w:hAnsi="Wingdings" w:hint="default"/>
+      </w:rPr>
+    </w:lvl>
+  </w:abstractNum>
+  <w:abstractNum w:abstractNumId="3" w15:restartNumberingAfterBreak="0">
+    <w:nsid w:val="1EC9397D"/>
+    <w:multiLevelType w:val="hybridMultilevel"/>
+    <w:tmpl w:val="7FE85CA4"/>
+    <w:lvl w:ilvl="0" w:tplc="1258413E">
+      <w:numFmt w:val="bullet"/>
+      <w:lvlText w:val="•"/>
+      <w:lvlJc w:val="left"/>
+      <w:pPr>
+        <w:ind w:left="720" w:hanging="360"/>
+      </w:pPr>
+      <w:rPr>
+        <w:rFonts w:ascii="Times New Roman" w:eastAsiaTheme="minorHAnsi" w:hAnsi="Times New Roman" w:cs="Times New Roman" w:hint="default"/>
+      </w:rPr>
+    </w:lvl>
+    <w:lvl w:ilvl="1" w:tplc="38090003" w:tentative="1">
+      <w:start w:val="1"/>
+      <w:numFmt w:val="bullet"/>
+      <w:lvlText w:val="o"/>
+      <w:lvlJc w:val="left"/>
+      <w:pPr>
+        <w:ind w:left="1440" w:hanging="360"/>
+      </w:pPr>
+      <w:rPr>
+        <w:rFonts w:ascii="Courier New" w:hAnsi="Courier New" w:cs="Courier New" w:hint="default"/>
+      </w:rPr>
+    </w:lvl>
+    <w:lvl w:ilvl="2" w:tplc="38090005" w:tentative="1">
+      <w:start w:val="1"/>
+      <w:numFmt w:val="bullet"/>
+      <w:lvlText w:val=""/>
+      <w:lvlJc w:val="left"/>
+      <w:pPr>
+        <w:ind w:left="2160" w:hanging="360"/>
+      </w:pPr>
+      <w:rPr>
+        <w:rFonts w:ascii="Wingdings" w:hAnsi="Wingdings" w:hint="default"/>
+      </w:rPr>
+    </w:lvl>
+    <w:lvl w:ilvl="3" w:tplc="38090001" w:tentative="1">
+      <w:start w:val="1"/>
+      <w:numFmt w:val="bullet"/>
+      <w:lvlText w:val=""/>
+      <w:lvlJc w:val="left"/>
+      <w:pPr>
+        <w:ind w:left="2880" w:hanging="360"/>
+      </w:pPr>
+      <w:rPr>
+        <w:rFonts w:ascii="Symbol" w:hAnsi="Symbol" w:hint="default"/>
+      </w:rPr>
+    </w:lvl>
+    <w:lvl w:ilvl="4" w:tplc="38090003" w:tentative="1">
+      <w:start w:val="1"/>
+      <w:numFmt w:val="bullet"/>
+      <w:lvlText w:val="o"/>
+      <w:lvlJc w:val="left"/>
+      <w:pPr>
+        <w:ind w:left="3600" w:hanging="360"/>
+      </w:pPr>
+      <w:rPr>
+        <w:rFonts w:ascii="Courier New" w:hAnsi="Courier New" w:cs="Courier New" w:hint="default"/>
+      </w:rPr>
+    </w:lvl>
+    <w:lvl w:ilvl="5" w:tplc="38090005" w:tentative="1">
+      <w:start w:val="1"/>
+      <w:numFmt w:val="bullet"/>
+      <w:lvlText w:val=""/>
+      <w:lvlJc w:val="left"/>
+      <w:pPr>
+        <w:ind w:left="4320" w:hanging="360"/>
+      </w:pPr>
+      <w:rPr>
+        <w:rFonts w:ascii="Wingdings" w:hAnsi="Wingdings" w:hint="default"/>
+      </w:rPr>
+    </w:lvl>
+    <w:lvl w:ilvl="6" w:tplc="38090001" w:tentative="1">
+      <w:start w:val="1"/>
+      <w:numFmt w:val="bullet"/>
+      <w:lvlText w:val=""/>
+      <w:lvlJc w:val="left"/>
+      <w:pPr>
+        <w:ind w:left="5040" w:hanging="360"/>
+      </w:pPr>
+      <w:rPr>
+        <w:rFonts w:ascii="Symbol" w:hAnsi="Symbol" w:hint="default"/>
+      </w:rPr>
+    </w:lvl>
+    <w:lvl w:ilvl="7" w:tplc="38090003" w:tentative="1">
+      <w:start w:val="1"/>
+      <w:numFmt w:val="bullet"/>
+      <w:lvlText w:val="o"/>
+      <w:lvlJc w:val="left"/>
+      <w:pPr>
+        <w:ind w:left="5760" w:hanging="360"/>
+      </w:pPr>
+      <w:rPr>
+        <w:rFonts w:ascii="Courier New" w:hAnsi="Courier New" w:cs="Courier New" w:hint="default"/>
+      </w:rPr>
+    </w:lvl>
+    <w:lvl w:ilvl="8" w:tplc="38090005" w:tentative="1">
+      <w:start w:val="1"/>
+      <w:numFmt w:val="bullet"/>
+      <w:lvlText w:val=""/>
+      <w:lvlJc w:val="left"/>
+      <w:pPr>
+        <w:ind w:left="6480" w:hanging="360"/>
+      </w:pPr>
+      <w:rPr>
+        <w:rFonts w:ascii="Wingdings" w:hAnsi="Wingdings" w:hint="default"/>
+      </w:rPr>
+    </w:lvl>
+  </w:abstractNum>
+  <w:abstractNum w:abstractNumId="4" w15:restartNumberingAfterBreak="0">
+    <w:nsid w:val="2A194674"/>
+    <w:multiLevelType w:val="hybridMultilevel"/>
+    <w:tmpl w:val="055E6030"/>
+    <w:lvl w:ilvl="0" w:tplc="1258413E">
+      <w:numFmt w:val="bullet"/>
+      <w:lvlText w:val="•"/>
+      <w:lvlJc w:val="left"/>
+      <w:pPr>
+        <w:ind w:left="720" w:hanging="360"/>
+      </w:pPr>
+      <w:rPr>
+        <w:rFonts w:ascii="Times New Roman" w:eastAsiaTheme="minorHAnsi" w:hAnsi="Times New Roman" w:cs="Times New Roman" w:hint="default"/>
+      </w:rPr>
+    </w:lvl>
+    <w:lvl w:ilvl="1" w:tplc="38090003" w:tentative="1">
+      <w:start w:val="1"/>
+      <w:numFmt w:val="bullet"/>
+      <w:lvlText w:val="o"/>
+      <w:lvlJc w:val="left"/>
+      <w:pPr>
+        <w:ind w:left="1440" w:hanging="360"/>
+      </w:pPr>
+      <w:rPr>
+        <w:rFonts w:ascii="Courier New" w:hAnsi="Courier New" w:cs="Courier New" w:hint="default"/>
+      </w:rPr>
+    </w:lvl>
+    <w:lvl w:ilvl="2" w:tplc="38090005" w:tentative="1">
+      <w:start w:val="1"/>
+      <w:numFmt w:val="bullet"/>
+      <w:lvlText w:val=""/>
+      <w:lvlJc w:val="left"/>
+      <w:pPr>
+        <w:ind w:left="2160" w:hanging="360"/>
+      </w:pPr>
+      <w:rPr>
+        <w:rFonts w:ascii="Wingdings" w:hAnsi="Wingdings" w:hint="default"/>
+      </w:rPr>
+    </w:lvl>
+    <w:lvl w:ilvl="3" w:tplc="38090001" w:tentative="1">
+      <w:start w:val="1"/>
+      <w:numFmt w:val="bullet"/>
+      <w:lvlText w:val=""/>
+      <w:lvlJc w:val="left"/>
+      <w:pPr>
+        <w:ind w:left="2880" w:hanging="360"/>
+      </w:pPr>
+      <w:rPr>
+        <w:rFonts w:ascii="Symbol" w:hAnsi="Symbol" w:hint="default"/>
+      </w:rPr>
+    </w:lvl>
+    <w:lvl w:ilvl="4" w:tplc="38090003" w:tentative="1">
+      <w:start w:val="1"/>
+      <w:numFmt w:val="bullet"/>
+      <w:lvlText w:val="o"/>
+      <w:lvlJc w:val="left"/>
+      <w:pPr>
+        <w:ind w:left="3600" w:hanging="360"/>
+      </w:pPr>
+      <w:rPr>
+        <w:rFonts w:ascii="Courier New" w:hAnsi="Courier New" w:cs="Courier New" w:hint="default"/>
+      </w:rPr>
+    </w:lvl>
+    <w:lvl w:ilvl="5" w:tplc="38090005" w:tentative="1">
+      <w:start w:val="1"/>
+      <w:numFmt w:val="bullet"/>
+      <w:lvlText w:val=""/>
+      <w:lvlJc w:val="left"/>
+      <w:pPr>
+        <w:ind w:left="4320" w:hanging="360"/>
+      </w:pPr>
+      <w:rPr>
+        <w:rFonts w:ascii="Wingdings" w:hAnsi="Wingdings" w:hint="default"/>
+      </w:rPr>
+    </w:lvl>
+    <w:lvl w:ilvl="6" w:tplc="38090001" w:tentative="1">
+      <w:start w:val="1"/>
+      <w:numFmt w:val="bullet"/>
+      <w:lvlText w:val=""/>
+      <w:lvlJc w:val="left"/>
+      <w:pPr>
+        <w:ind w:left="5040" w:hanging="360"/>
+      </w:pPr>
+      <w:rPr>
+        <w:rFonts w:ascii="Symbol" w:hAnsi="Symbol" w:hint="default"/>
+      </w:rPr>
+    </w:lvl>
+    <w:lvl w:ilvl="7" w:tplc="38090003" w:tentative="1">
+      <w:start w:val="1"/>
+      <w:numFmt w:val="bullet"/>
+      <w:lvlText w:val="o"/>
+      <w:lvlJc w:val="left"/>
+      <w:pPr>
+        <w:ind w:left="5760" w:hanging="360"/>
+      </w:pPr>
+      <w:rPr>
+        <w:rFonts w:ascii="Courier New" w:hAnsi="Courier New" w:cs="Courier New" w:hint="default"/>
+      </w:rPr>
+    </w:lvl>
+    <w:lvl w:ilvl="8" w:tplc="38090005" w:tentative="1">
+      <w:start w:val="1"/>
+      <w:numFmt w:val="bullet"/>
+      <w:lvlText w:val=""/>
+      <w:lvlJc w:val="left"/>
+      <w:pPr>
+        <w:ind w:left="6480" w:hanging="360"/>
+      </w:pPr>
+      <w:rPr>
+        <w:rFonts w:ascii="Wingdings" w:hAnsi="Wingdings" w:hint="default"/>
+      </w:rPr>
+    </w:lvl>
+  </w:abstractNum>
+  <w:abstractNum w:abstractNumId="5" w15:restartNumberingAfterBreak="0">
+    <w:nsid w:val="38DD4832"/>
+    <w:multiLevelType w:val="hybridMultilevel"/>
+    <w:tmpl w:val="F3F81E86"/>
+    <w:lvl w:ilvl="0" w:tplc="1258413E">
+      <w:numFmt w:val="bullet"/>
+      <w:lvlText w:val="•"/>
+      <w:lvlJc w:val="left"/>
+      <w:pPr>
+        <w:ind w:left="720" w:hanging="360"/>
+      </w:pPr>
+      <w:rPr>
+        <w:rFonts w:ascii="Times New Roman" w:eastAsiaTheme="minorHAnsi" w:hAnsi="Times New Roman" w:cs="Times New Roman" w:hint="default"/>
+      </w:rPr>
+    </w:lvl>
+    <w:lvl w:ilvl="1" w:tplc="38090003" w:tentative="1">
+      <w:start w:val="1"/>
+      <w:numFmt w:val="bullet"/>
+      <w:lvlText w:val="o"/>
+      <w:lvlJc w:val="left"/>
+      <w:pPr>
+        <w:ind w:left="1440" w:hanging="360"/>
+      </w:pPr>
+      <w:rPr>
+        <w:rFonts w:ascii="Courier New" w:hAnsi="Courier New" w:cs="Courier New" w:hint="default"/>
+      </w:rPr>
+    </w:lvl>
+    <w:lvl w:ilvl="2" w:tplc="38090005" w:tentative="1">
+      <w:start w:val="1"/>
+      <w:numFmt w:val="bullet"/>
+      <w:lvlText w:val=""/>
+      <w:lvlJc w:val="left"/>
+      <w:pPr>
+        <w:ind w:left="2160" w:hanging="360"/>
+      </w:pPr>
+      <w:rPr>
+        <w:rFonts w:ascii="Wingdings" w:hAnsi="Wingdings" w:hint="default"/>
+      </w:rPr>
+    </w:lvl>
+    <w:lvl w:ilvl="3" w:tplc="38090001" w:tentative="1">
+      <w:start w:val="1"/>
+      <w:numFmt w:val="bullet"/>
+      <w:lvlText w:val=""/>
+      <w:lvlJc w:val="left"/>
+      <w:pPr>
+        <w:ind w:left="2880" w:hanging="360"/>
+      </w:pPr>
+      <w:rPr>
+        <w:rFonts w:ascii="Symbol" w:hAnsi="Symbol" w:hint="default"/>
+      </w:rPr>
+    </w:lvl>
+    <w:lvl w:ilvl="4" w:tplc="38090003" w:tentative="1">
+      <w:start w:val="1"/>
+      <w:numFmt w:val="bullet"/>
+      <w:lvlText w:val="o"/>
+      <w:lvlJc w:val="left"/>
+      <w:pPr>
+        <w:ind w:left="3600" w:hanging="360"/>
+      </w:pPr>
+      <w:rPr>
+        <w:rFonts w:ascii="Courier New" w:hAnsi="Courier New" w:cs="Courier New" w:hint="default"/>
+      </w:rPr>
+    </w:lvl>
+    <w:lvl w:ilvl="5" w:tplc="38090005" w:tentative="1">
+      <w:start w:val="1"/>
+      <w:numFmt w:val="bullet"/>
+      <w:lvlText w:val=""/>
+      <w:lvlJc w:val="left"/>
+      <w:pPr>
+        <w:ind w:left="4320" w:hanging="360"/>
+      </w:pPr>
+      <w:rPr>
+        <w:rFonts w:ascii="Wingdings" w:hAnsi="Wingdings" w:hint="default"/>
+      </w:rPr>
+    </w:lvl>
+    <w:lvl w:ilvl="6" w:tplc="38090001" w:tentative="1">
+      <w:start w:val="1"/>
+      <w:numFmt w:val="bullet"/>
+      <w:lvlText w:val=""/>
+      <w:lvlJc w:val="left"/>
+      <w:pPr>
+        <w:ind w:left="5040" w:hanging="360"/>
+      </w:pPr>
+      <w:rPr>
+        <w:rFonts w:ascii="Symbol" w:hAnsi="Symbol" w:hint="default"/>
+      </w:rPr>
+    </w:lvl>
+    <w:lvl w:ilvl="7" w:tplc="38090003" w:tentative="1">
+      <w:start w:val="1"/>
+      <w:numFmt w:val="bullet"/>
+      <w:lvlText w:val="o"/>
+      <w:lvlJc w:val="left"/>
+      <w:pPr>
+        <w:ind w:left="5760" w:hanging="360"/>
+      </w:pPr>
+      <w:rPr>
+        <w:rFonts w:ascii="Courier New" w:hAnsi="Courier New" w:cs="Courier New" w:hint="default"/>
+      </w:rPr>
+    </w:lvl>
+    <w:lvl w:ilvl="8" w:tplc="38090005" w:tentative="1">
+      <w:start w:val="1"/>
+      <w:numFmt w:val="bullet"/>
+      <w:lvlText w:val=""/>
+      <w:lvlJc w:val="left"/>
+      <w:pPr>
+        <w:ind w:left="6480" w:hanging="360"/>
+      </w:pPr>
+      <w:rPr>
+        <w:rFonts w:ascii="Wingdings" w:hAnsi="Wingdings" w:hint="default"/>
+      </w:rPr>
+    </w:lvl>
+  </w:abstractNum>
+  <w:abstractNum w:abstractNumId="6" w15:restartNumberingAfterBreak="0">
+    <w:nsid w:val="3C5F5B55"/>
+    <w:multiLevelType w:val="hybridMultilevel"/>
+    <w:tmpl w:val="1F6847E6"/>
+    <w:lvl w:ilvl="0" w:tplc="1258413E">
+      <w:numFmt w:val="bullet"/>
+      <w:lvlText w:val="•"/>
+      <w:lvlJc w:val="left"/>
+      <w:pPr>
+        <w:ind w:left="720" w:hanging="360"/>
+      </w:pPr>
+      <w:rPr>
+        <w:rFonts w:ascii="Times New Roman" w:eastAsiaTheme="minorHAnsi" w:hAnsi="Times New Roman" w:cs="Times New Roman" w:hint="default"/>
+      </w:rPr>
+    </w:lvl>
+    <w:lvl w:ilvl="1" w:tplc="38090003" w:tentative="1">
+      <w:start w:val="1"/>
+      <w:numFmt w:val="bullet"/>
+      <w:lvlText w:val="o"/>
+      <w:lvlJc w:val="left"/>
+      <w:pPr>
+        <w:ind w:left="1440" w:hanging="360"/>
+      </w:pPr>
+      <w:rPr>
+        <w:rFonts w:ascii="Courier New" w:hAnsi="Courier New" w:cs="Courier New" w:hint="default"/>
+      </w:rPr>
+    </w:lvl>
+    <w:lvl w:ilvl="2" w:tplc="38090005" w:tentative="1">
+      <w:start w:val="1"/>
+      <w:numFmt w:val="bullet"/>
+      <w:lvlText w:val=""/>
+      <w:lvlJc w:val="left"/>
+      <w:pPr>
+        <w:ind w:left="2160" w:hanging="360"/>
+      </w:pPr>
+      <w:rPr>
+        <w:rFonts w:ascii="Wingdings" w:hAnsi="Wingdings" w:hint="default"/>
+      </w:rPr>
+    </w:lvl>
+    <w:lvl w:ilvl="3" w:tplc="38090001" w:tentative="1">
+      <w:start w:val="1"/>
+      <w:numFmt w:val="bullet"/>
+      <w:lvlText w:val=""/>
+      <w:lvlJc w:val="left"/>
+      <w:pPr>
+        <w:ind w:left="2880" w:hanging="360"/>
+      </w:pPr>
+      <w:rPr>
+        <w:rFonts w:ascii="Symbol" w:hAnsi="Symbol" w:hint="default"/>
+      </w:rPr>
+    </w:lvl>
+    <w:lvl w:ilvl="4" w:tplc="38090003" w:tentative="1">
+      <w:start w:val="1"/>
+      <w:numFmt w:val="bullet"/>
+      <w:lvlText w:val="o"/>
+      <w:lvlJc w:val="left"/>
+      <w:pPr>
+        <w:ind w:left="3600" w:hanging="360"/>
+      </w:pPr>
+      <w:rPr>
+        <w:rFonts w:ascii="Courier New" w:hAnsi="Courier New" w:cs="Courier New" w:hint="default"/>
+      </w:rPr>
+    </w:lvl>
+    <w:lvl w:ilvl="5" w:tplc="38090005" w:tentative="1">
+      <w:start w:val="1"/>
+      <w:numFmt w:val="bullet"/>
+      <w:lvlText w:val=""/>
+      <w:lvlJc w:val="left"/>
+      <w:pPr>
+        <w:ind w:left="4320" w:hanging="360"/>
+      </w:pPr>
+      <w:rPr>
+        <w:rFonts w:ascii="Wingdings" w:hAnsi="Wingdings" w:hint="default"/>
+      </w:rPr>
+    </w:lvl>
+    <w:lvl w:ilvl="6" w:tplc="38090001" w:tentative="1">
+      <w:start w:val="1"/>
+      <w:numFmt w:val="bullet"/>
+      <w:lvlText w:val=""/>
+      <w:lvlJc w:val="left"/>
+      <w:pPr>
+        <w:ind w:left="5040" w:hanging="360"/>
+      </w:pPr>
+      <w:rPr>
+        <w:rFonts w:ascii="Symbol" w:hAnsi="Symbol" w:hint="default"/>
+      </w:rPr>
+    </w:lvl>
+    <w:lvl w:ilvl="7" w:tplc="38090003" w:tentative="1">
+      <w:start w:val="1"/>
+      <w:numFmt w:val="bullet"/>
+      <w:lvlText w:val="o"/>
+      <w:lvlJc w:val="left"/>
+      <w:pPr>
+        <w:ind w:left="5760" w:hanging="360"/>
+      </w:pPr>
+      <w:rPr>
+        <w:rFonts w:ascii="Courier New" w:hAnsi="Courier New" w:cs="Courier New" w:hint="default"/>
+      </w:rPr>
+    </w:lvl>
+    <w:lvl w:ilvl="8" w:tplc="38090005" w:tentative="1">
+      <w:start w:val="1"/>
+      <w:numFmt w:val="bullet"/>
+      <w:lvlText w:val=""/>
+      <w:lvlJc w:val="left"/>
+      <w:pPr>
+        <w:ind w:left="6480" w:hanging="360"/>
+      </w:pPr>
+      <w:rPr>
+        <w:rFonts w:ascii="Wingdings" w:hAnsi="Wingdings" w:hint="default"/>
+      </w:rPr>
+    </w:lvl>
+  </w:abstractNum>
+  <w:abstractNum w:abstractNumId="7" w15:restartNumberingAfterBreak="0">
+    <w:nsid w:val="4F5B25CD"/>
+    <w:multiLevelType w:val="hybridMultilevel"/>
+    <w:tmpl w:val="8B420516"/>
+    <w:lvl w:ilvl="0" w:tplc="3809000F">
+      <w:start w:val="1"/>
+      <w:numFmt w:val="decimal"/>
+      <w:lvlText w:val="%1."/>
+      <w:lvlJc w:val="left"/>
+      <w:pPr>
+        <w:ind w:left="720" w:hanging="360"/>
+      </w:pPr>
+      <w:rPr>
+        <w:rFonts w:hint="default"/>
+      </w:rPr>
+    </w:lvl>
+    <w:lvl w:ilvl="1" w:tplc="38090019" w:tentative="1">
+      <w:start w:val="1"/>
+      <w:numFmt w:val="lowerLetter"/>
+      <w:lvlText w:val="%2."/>
+      <w:lvlJc w:val="left"/>
+      <w:pPr>
+        <w:ind w:left="1440" w:hanging="360"/>
+      </w:pPr>
+    </w:lvl>
+    <w:lvl w:ilvl="2" w:tplc="3809001B" w:tentative="1">
+      <w:start w:val="1"/>
+      <w:numFmt w:val="lowerRoman"/>
+      <w:lvlText w:val="%3."/>
+      <w:lvlJc w:val="right"/>
+      <w:pPr>
+        <w:ind w:left="2160" w:hanging="180"/>
+      </w:pPr>
+    </w:lvl>
+    <w:lvl w:ilvl="3" w:tplc="3809000F" w:tentative="1">
+      <w:start w:val="1"/>
+      <w:numFmt w:val="decimal"/>
+      <w:lvlText w:val="%4."/>
+      <w:lvlJc w:val="left"/>
+      <w:pPr>
+        <w:ind w:left="2880" w:hanging="360"/>
+      </w:pPr>
+    </w:lvl>
+    <w:lvl w:ilvl="4" w:tplc="38090019" w:tentative="1">
+      <w:start w:val="1"/>
+      <w:numFmt w:val="lowerLetter"/>
+      <w:lvlText w:val="%5."/>
+      <w:lvlJc w:val="left"/>
+      <w:pPr>
+        <w:ind w:left="3600" w:hanging="360"/>
+      </w:pPr>
+    </w:lvl>
+    <w:lvl w:ilvl="5" w:tplc="3809001B" w:tentative="1">
+      <w:start w:val="1"/>
+      <w:numFmt w:val="lowerRoman"/>
+      <w:lvlText w:val="%6."/>
+      <w:lvlJc w:val="right"/>
+      <w:pPr>
+        <w:ind w:left="4320" w:hanging="180"/>
+      </w:pPr>
+    </w:lvl>
+    <w:lvl w:ilvl="6" w:tplc="3809000F" w:tentative="1">
+      <w:start w:val="1"/>
+      <w:numFmt w:val="decimal"/>
+      <w:lvlText w:val="%7."/>
+      <w:lvlJc w:val="left"/>
+      <w:pPr>
+        <w:ind w:left="5040" w:hanging="360"/>
+      </w:pPr>
+    </w:lvl>
+    <w:lvl w:ilvl="7" w:tplc="38090019" w:tentative="1">
+      <w:start w:val="1"/>
+      <w:numFmt w:val="lowerLetter"/>
+      <w:lvlText w:val="%8."/>
+      <w:lvlJc w:val="left"/>
+      <w:pPr>
+        <w:ind w:left="5760" w:hanging="360"/>
+      </w:pPr>
+    </w:lvl>
+    <w:lvl w:ilvl="8" w:tplc="3809001B" w:tentative="1">
+      <w:start w:val="1"/>
+      <w:numFmt w:val="lowerRoman"/>
+      <w:lvlText w:val="%9."/>
+      <w:lvlJc w:val="right"/>
+      <w:pPr>
+        <w:ind w:left="6480" w:hanging="180"/>
+      </w:pPr>
+    </w:lvl>
+  </w:abstractNum>
+  <w:abstractNum w:abstractNumId="8" w15:restartNumberingAfterBreak="0">
+    <w:nsid w:val="515D1268"/>
+    <w:multiLevelType w:val="hybridMultilevel"/>
+    <w:tmpl w:val="C45EEDD2"/>
+    <w:lvl w:ilvl="0" w:tplc="1258413E">
+      <w:numFmt w:val="bullet"/>
+      <w:lvlText w:val="•"/>
+      <w:lvlJc w:val="left"/>
+      <w:pPr>
+        <w:ind w:left="720" w:hanging="360"/>
+      </w:pPr>
+      <w:rPr>
+        <w:rFonts w:ascii="Times New Roman" w:eastAsiaTheme="minorHAnsi" w:hAnsi="Times New Roman" w:cs="Times New Roman" w:hint="default"/>
+      </w:rPr>
+    </w:lvl>
+    <w:lvl w:ilvl="1" w:tplc="38090003" w:tentative="1">
+      <w:start w:val="1"/>
+      <w:numFmt w:val="bullet"/>
+      <w:lvlText w:val="o"/>
+      <w:lvlJc w:val="left"/>
+      <w:pPr>
+        <w:ind w:left="1440" w:hanging="360"/>
+      </w:pPr>
+      <w:rPr>
+        <w:rFonts w:ascii="Courier New" w:hAnsi="Courier New" w:cs="Courier New" w:hint="default"/>
+      </w:rPr>
+    </w:lvl>
+    <w:lvl w:ilvl="2" w:tplc="38090005" w:tentative="1">
+      <w:start w:val="1"/>
+      <w:numFmt w:val="bullet"/>
+      <w:lvlText w:val=""/>
+      <w:lvlJc w:val="left"/>
+      <w:pPr>
+        <w:ind w:left="2160" w:hanging="360"/>
+      </w:pPr>
+      <w:rPr>
+        <w:rFonts w:ascii="Wingdings" w:hAnsi="Wingdings" w:hint="default"/>
+      </w:rPr>
+    </w:lvl>
+    <w:lvl w:ilvl="3" w:tplc="38090001" w:tentative="1">
+      <w:start w:val="1"/>
+      <w:numFmt w:val="bullet"/>
+      <w:lvlText w:val=""/>
+      <w:lvlJc w:val="left"/>
+      <w:pPr>
+        <w:ind w:left="2880" w:hanging="360"/>
+      </w:pPr>
+      <w:rPr>
+        <w:rFonts w:ascii="Symbol" w:hAnsi="Symbol" w:hint="default"/>
+      </w:rPr>
+    </w:lvl>
+    <w:lvl w:ilvl="4" w:tplc="38090003" w:tentative="1">
+      <w:start w:val="1"/>
+      <w:numFmt w:val="bullet"/>
+      <w:lvlText w:val="o"/>
+      <w:lvlJc w:val="left"/>
+      <w:pPr>
+        <w:ind w:left="3600" w:hanging="360"/>
+      </w:pPr>
+      <w:rPr>
+        <w:rFonts w:ascii="Courier New" w:hAnsi="Courier New" w:cs="Courier New" w:hint="default"/>
+      </w:rPr>
+    </w:lvl>
+    <w:lvl w:ilvl="5" w:tplc="38090005" w:tentative="1">
+      <w:start w:val="1"/>
+      <w:numFmt w:val="bullet"/>
+      <w:lvlText w:val=""/>
+      <w:lvlJc w:val="left"/>
+      <w:pPr>
+        <w:ind w:left="4320" w:hanging="360"/>
+      </w:pPr>
+      <w:rPr>
+        <w:rFonts w:ascii="Wingdings" w:hAnsi="Wingdings" w:hint="default"/>
+      </w:rPr>
+    </w:lvl>
+    <w:lvl w:ilvl="6" w:tplc="38090001" w:tentative="1">
+      <w:start w:val="1"/>
+      <w:numFmt w:val="bullet"/>
+      <w:lvlText w:val=""/>
+      <w:lvlJc w:val="left"/>
+      <w:pPr>
+        <w:ind w:left="5040" w:hanging="360"/>
+      </w:pPr>
+      <w:rPr>
+        <w:rFonts w:ascii="Symbol" w:hAnsi="Symbol" w:hint="default"/>
+      </w:rPr>
+    </w:lvl>
+    <w:lvl w:ilvl="7" w:tplc="38090003" w:tentative="1">
+      <w:start w:val="1"/>
+      <w:numFmt w:val="bullet"/>
+      <w:lvlText w:val="o"/>
+      <w:lvlJc w:val="left"/>
+      <w:pPr>
+        <w:ind w:left="5760" w:hanging="360"/>
+      </w:pPr>
+      <w:rPr>
+        <w:rFonts w:ascii="Courier New" w:hAnsi="Courier New" w:cs="Courier New" w:hint="default"/>
+      </w:rPr>
+    </w:lvl>
+    <w:lvl w:ilvl="8" w:tplc="38090005" w:tentative="1">
+      <w:start w:val="1"/>
+      <w:numFmt w:val="bullet"/>
+      <w:lvlText w:val=""/>
+      <w:lvlJc w:val="left"/>
+      <w:pPr>
+        <w:ind w:left="6480" w:hanging="360"/>
+      </w:pPr>
+      <w:rPr>
+        <w:rFonts w:ascii="Wingdings" w:hAnsi="Wingdings" w:hint="default"/>
+      </w:rPr>
+    </w:lvl>
+  </w:abstractNum>
+  <w:abstractNum w:abstractNumId="9" w15:restartNumberingAfterBreak="0">
+    <w:nsid w:val="5324482E"/>
+    <w:multiLevelType w:val="hybridMultilevel"/>
+    <w:tmpl w:val="BCA485EA"/>
+    <w:lvl w:ilvl="0" w:tplc="3809000F">
+      <w:start w:val="1"/>
+      <w:numFmt w:val="decimal"/>
+      <w:lvlText w:val="%1."/>
+      <w:lvlJc w:val="left"/>
+      <w:pPr>
+        <w:ind w:left="720" w:hanging="360"/>
+      </w:pPr>
+      <w:rPr>
+        <w:rFonts w:hint="default"/>
+      </w:rPr>
+    </w:lvl>
+    <w:lvl w:ilvl="1" w:tplc="38090019" w:tentative="1">
+      <w:start w:val="1"/>
+      <w:numFmt w:val="lowerLetter"/>
+      <w:lvlText w:val="%2."/>
+      <w:lvlJc w:val="left"/>
+      <w:pPr>
+        <w:ind w:left="1440" w:hanging="360"/>
+      </w:pPr>
+    </w:lvl>
+    <w:lvl w:ilvl="2" w:tplc="3809001B" w:tentative="1">
+      <w:start w:val="1"/>
+      <w:numFmt w:val="lowerRoman"/>
+      <w:lvlText w:val="%3."/>
+      <w:lvlJc w:val="right"/>
+      <w:pPr>
+        <w:ind w:left="2160" w:hanging="180"/>
+      </w:pPr>
+    </w:lvl>
+    <w:lvl w:ilvl="3" w:tplc="3809000F" w:tentative="1">
+      <w:start w:val="1"/>
+      <w:numFmt w:val="decimal"/>
+      <w:lvlText w:val="%4."/>
+      <w:lvlJc w:val="left"/>
+      <w:pPr>
+        <w:ind w:left="2880" w:hanging="360"/>
+      </w:pPr>
+    </w:lvl>
+    <w:lvl w:ilvl="4" w:tplc="38090019" w:tentative="1">
+      <w:start w:val="1"/>
+      <w:numFmt w:val="lowerLetter"/>
+      <w:lvlText w:val="%5."/>
+      <w:lvlJc w:val="left"/>
+      <w:pPr>
+        <w:ind w:left="3600" w:hanging="360"/>
+      </w:pPr>
+    </w:lvl>
+    <w:lvl w:ilvl="5" w:tplc="3809001B" w:tentative="1">
+      <w:start w:val="1"/>
+      <w:numFmt w:val="lowerRoman"/>
+      <w:lvlText w:val="%6."/>
+      <w:lvlJc w:val="right"/>
+      <w:pPr>
+        <w:ind w:left="4320" w:hanging="180"/>
+      </w:pPr>
+    </w:lvl>
+    <w:lvl w:ilvl="6" w:tplc="3809000F" w:tentative="1">
+      <w:start w:val="1"/>
+      <w:numFmt w:val="decimal"/>
+      <w:lvlText w:val="%7."/>
+      <w:lvlJc w:val="left"/>
+      <w:pPr>
+        <w:ind w:left="5040" w:hanging="360"/>
+      </w:pPr>
+    </w:lvl>
+    <w:lvl w:ilvl="7" w:tplc="38090019" w:tentative="1">
+      <w:start w:val="1"/>
+      <w:numFmt w:val="lowerLetter"/>
+      <w:lvlText w:val="%8."/>
+      <w:lvlJc w:val="left"/>
+      <w:pPr>
+        <w:ind w:left="5760" w:hanging="360"/>
+      </w:pPr>
+    </w:lvl>
+    <w:lvl w:ilvl="8" w:tplc="3809001B" w:tentative="1">
+      <w:start w:val="1"/>
+      <w:numFmt w:val="lowerRoman"/>
+      <w:lvlText w:val="%9."/>
+      <w:lvlJc w:val="right"/>
+      <w:pPr>
+        <w:ind w:left="6480" w:hanging="180"/>
+      </w:pPr>
+    </w:lvl>
+  </w:abstractNum>
+  <w:abstractNum w:abstractNumId="10" w15:restartNumberingAfterBreak="0">
+    <w:nsid w:val="546E3C03"/>
+    <w:multiLevelType w:val="hybridMultilevel"/>
+    <w:tmpl w:val="5C48B6FE"/>
+    <w:lvl w:ilvl="0" w:tplc="1258413E">
+      <w:numFmt w:val="bullet"/>
+      <w:lvlText w:val="•"/>
+      <w:lvlJc w:val="left"/>
+      <w:pPr>
+        <w:ind w:left="720" w:hanging="360"/>
+      </w:pPr>
+      <w:rPr>
+        <w:rFonts w:ascii="Times New Roman" w:eastAsiaTheme="minorHAnsi" w:hAnsi="Times New Roman" w:cs="Times New Roman" w:hint="default"/>
+      </w:rPr>
+    </w:lvl>
+    <w:lvl w:ilvl="1" w:tplc="38090003" w:tentative="1">
+      <w:start w:val="1"/>
+      <w:numFmt w:val="bullet"/>
+      <w:lvlText w:val="o"/>
+      <w:lvlJc w:val="left"/>
+      <w:pPr>
+        <w:ind w:left="1440" w:hanging="360"/>
+      </w:pPr>
+      <w:rPr>
+        <w:rFonts w:ascii="Courier New" w:hAnsi="Courier New" w:cs="Courier New" w:hint="default"/>
+      </w:rPr>
+    </w:lvl>
+    <w:lvl w:ilvl="2" w:tplc="38090005" w:tentative="1">
+      <w:start w:val="1"/>
+      <w:numFmt w:val="bullet"/>
+      <w:lvlText w:val=""/>
+      <w:lvlJc w:val="left"/>
+      <w:pPr>
+        <w:ind w:left="2160" w:hanging="360"/>
+      </w:pPr>
+      <w:rPr>
+        <w:rFonts w:ascii="Wingdings" w:hAnsi="Wingdings" w:hint="default"/>
+      </w:rPr>
+    </w:lvl>
+    <w:lvl w:ilvl="3" w:tplc="38090001" w:tentative="1">
+      <w:start w:val="1"/>
+      <w:numFmt w:val="bullet"/>
+      <w:lvlText w:val=""/>
+      <w:lvlJc w:val="left"/>
+      <w:pPr>
+        <w:ind w:left="2880" w:hanging="360"/>
+      </w:pPr>
+      <w:rPr>
+        <w:rFonts w:ascii="Symbol" w:hAnsi="Symbol" w:hint="default"/>
+      </w:rPr>
+    </w:lvl>
+    <w:lvl w:ilvl="4" w:tplc="38090003" w:tentative="1">
+      <w:start w:val="1"/>
+      <w:numFmt w:val="bullet"/>
+      <w:lvlText w:val="o"/>
+      <w:lvlJc w:val="left"/>
+      <w:pPr>
+        <w:ind w:left="3600" w:hanging="360"/>
+      </w:pPr>
+      <w:rPr>
+        <w:rFonts w:ascii="Courier New" w:hAnsi="Courier New" w:cs="Courier New" w:hint="default"/>
+      </w:rPr>
+    </w:lvl>
+    <w:lvl w:ilvl="5" w:tplc="38090005" w:tentative="1">
+      <w:start w:val="1"/>
+      <w:numFmt w:val="bullet"/>
+      <w:lvlText w:val=""/>
+      <w:lvlJc w:val="left"/>
+      <w:pPr>
+        <w:ind w:left="4320" w:hanging="360"/>
+      </w:pPr>
+      <w:rPr>
+        <w:rFonts w:ascii="Wingdings" w:hAnsi="Wingdings" w:hint="default"/>
+      </w:rPr>
+    </w:lvl>
+    <w:lvl w:ilvl="6" w:tplc="38090001" w:tentative="1">
+      <w:start w:val="1"/>
+      <w:numFmt w:val="bullet"/>
+      <w:lvlText w:val=""/>
+      <w:lvlJc w:val="left"/>
+      <w:pPr>
+        <w:ind w:left="5040" w:hanging="360"/>
+      </w:pPr>
+      <w:rPr>
+        <w:rFonts w:ascii="Symbol" w:hAnsi="Symbol" w:hint="default"/>
+      </w:rPr>
+    </w:lvl>
+    <w:lvl w:ilvl="7" w:tplc="38090003" w:tentative="1">
+      <w:start w:val="1"/>
+      <w:numFmt w:val="bullet"/>
+      <w:lvlText w:val="o"/>
+      <w:lvlJc w:val="left"/>
+      <w:pPr>
+        <w:ind w:left="5760" w:hanging="360"/>
+      </w:pPr>
+      <w:rPr>
+        <w:rFonts w:ascii="Courier New" w:hAnsi="Courier New" w:cs="Courier New" w:hint="default"/>
+      </w:rPr>
+    </w:lvl>
+    <w:lvl w:ilvl="8" w:tplc="38090005" w:tentative="1">
+      <w:start w:val="1"/>
+      <w:numFmt w:val="bullet"/>
+      <w:lvlText w:val=""/>
+      <w:lvlJc w:val="left"/>
+      <w:pPr>
+        <w:ind w:left="6480" w:hanging="360"/>
+      </w:pPr>
+      <w:rPr>
+        <w:rFonts w:ascii="Wingdings" w:hAnsi="Wingdings" w:hint="default"/>
+      </w:rPr>
+    </w:lvl>
+  </w:abstractNum>
+  <w:abstractNum w:abstractNumId="11" w15:restartNumberingAfterBreak="0">
+    <w:nsid w:val="62564B8B"/>
+    <w:multiLevelType w:val="hybridMultilevel"/>
+    <w:tmpl w:val="9C54BC42"/>
+    <w:lvl w:ilvl="0" w:tplc="38090001">
+      <w:start w:val="1"/>
+      <w:numFmt w:val="bullet"/>
+      <w:lvlText w:val=""/>
+      <w:lvlJc w:val="left"/>
+      <w:pPr>
+        <w:ind w:left="720" w:hanging="360"/>
+      </w:pPr>
+      <w:rPr>
+        <w:rFonts w:ascii="Symbol" w:hAnsi="Symbol" w:hint="default"/>
+      </w:rPr>
+    </w:lvl>
+    <w:lvl w:ilvl="1" w:tplc="38090003" w:tentative="1">
+      <w:start w:val="1"/>
+      <w:numFmt w:val="bullet"/>
+      <w:lvlText w:val="o"/>
+      <w:lvlJc w:val="left"/>
+      <w:pPr>
+        <w:ind w:left="1440" w:hanging="360"/>
+      </w:pPr>
+      <w:rPr>
+        <w:rFonts w:ascii="Courier New" w:hAnsi="Courier New" w:cs="Courier New" w:hint="default"/>
+      </w:rPr>
+    </w:lvl>
+    <w:lvl w:ilvl="2" w:tplc="38090005" w:tentative="1">
+      <w:start w:val="1"/>
+      <w:numFmt w:val="bullet"/>
+      <w:lvlText w:val=""/>
+      <w:lvlJc w:val="left"/>
+      <w:pPr>
+        <w:ind w:left="2160" w:hanging="360"/>
+      </w:pPr>
+      <w:rPr>
+        <w:rFonts w:ascii="Wingdings" w:hAnsi="Wingdings" w:hint="default"/>
+      </w:rPr>
+    </w:lvl>
+    <w:lvl w:ilvl="3" w:tplc="38090001" w:tentative="1">
+      <w:start w:val="1"/>
+      <w:numFmt w:val="bullet"/>
+      <w:lvlText w:val=""/>
+      <w:lvlJc w:val="left"/>
+      <w:pPr>
+        <w:ind w:left="2880" w:hanging="360"/>
+      </w:pPr>
+      <w:rPr>
+        <w:rFonts w:ascii="Symbol" w:hAnsi="Symbol" w:hint="default"/>
+      </w:rPr>
+    </w:lvl>
+    <w:lvl w:ilvl="4" w:tplc="38090003" w:tentative="1">
+      <w:start w:val="1"/>
+      <w:numFmt w:val="bullet"/>
+      <w:lvlText w:val="o"/>
+      <w:lvlJc w:val="left"/>
+      <w:pPr>
+        <w:ind w:left="3600" w:hanging="360"/>
+      </w:pPr>
+      <w:rPr>
+        <w:rFonts w:ascii="Courier New" w:hAnsi="Courier New" w:cs="Courier New" w:hint="default"/>
+      </w:rPr>
+    </w:lvl>
+    <w:lvl w:ilvl="5" w:tplc="38090005" w:tentative="1">
+      <w:start w:val="1"/>
+      <w:numFmt w:val="bullet"/>
+      <w:lvlText w:val=""/>
+      <w:lvlJc w:val="left"/>
+      <w:pPr>
+        <w:ind w:left="4320" w:hanging="360"/>
+      </w:pPr>
+      <w:rPr>
+        <w:rFonts w:ascii="Wingdings" w:hAnsi="Wingdings" w:hint="default"/>
+      </w:rPr>
+    </w:lvl>
+    <w:lvl w:ilvl="6" w:tplc="38090001" w:tentative="1">
+      <w:start w:val="1"/>
+      <w:numFmt w:val="bullet"/>
+      <w:lvlText w:val=""/>
+      <w:lvlJc w:val="left"/>
+      <w:pPr>
+        <w:ind w:left="5040" w:hanging="360"/>
+      </w:pPr>
+      <w:rPr>
+        <w:rFonts w:ascii="Symbol" w:hAnsi="Symbol" w:hint="default"/>
+      </w:rPr>
+    </w:lvl>
+    <w:lvl w:ilvl="7" w:tplc="38090003" w:tentative="1">
+      <w:start w:val="1"/>
+      <w:numFmt w:val="bullet"/>
+      <w:lvlText w:val="o"/>
+      <w:lvlJc w:val="left"/>
+      <w:pPr>
+        <w:ind w:left="5760" w:hanging="360"/>
+      </w:pPr>
+      <w:rPr>
+        <w:rFonts w:ascii="Courier New" w:hAnsi="Courier New" w:cs="Courier New" w:hint="default"/>
+      </w:rPr>
+    </w:lvl>
+    <w:lvl w:ilvl="8" w:tplc="38090005" w:tentative="1">
+      <w:start w:val="1"/>
+      <w:numFmt w:val="bullet"/>
+      <w:lvlText w:val=""/>
+      <w:lvlJc w:val="left"/>
+      <w:pPr>
+        <w:ind w:left="6480" w:hanging="360"/>
+      </w:pPr>
+      <w:rPr>
+        <w:rFonts w:ascii="Wingdings" w:hAnsi="Wingdings" w:hint="default"/>
+      </w:rPr>
+    </w:lvl>
+  </w:abstractNum>
+  <w:abstractNum w:abstractNumId="12" w15:restartNumberingAfterBreak="0">
+    <w:nsid w:val="6E8A7CDE"/>
+    <w:multiLevelType w:val="hybridMultilevel"/>
+    <w:tmpl w:val="66DC846E"/>
+    <w:lvl w:ilvl="0" w:tplc="1258413E">
+      <w:numFmt w:val="bullet"/>
+      <w:lvlText w:val="•"/>
+      <w:lvlJc w:val="left"/>
+      <w:pPr>
+        <w:ind w:left="720" w:hanging="360"/>
+      </w:pPr>
+      <w:rPr>
+        <w:rFonts w:ascii="Times New Roman" w:eastAsiaTheme="minorHAnsi" w:hAnsi="Times New Roman" w:cs="Times New Roman" w:hint="default"/>
+      </w:rPr>
+    </w:lvl>
+    <w:lvl w:ilvl="1" w:tplc="38090003" w:tentative="1">
+      <w:start w:val="1"/>
+      <w:numFmt w:val="bullet"/>
+      <w:lvlText w:val="o"/>
+      <w:lvlJc w:val="left"/>
+      <w:pPr>
+        <w:ind w:left="1440" w:hanging="360"/>
+      </w:pPr>
+      <w:rPr>
+        <w:rFonts w:ascii="Courier New" w:hAnsi="Courier New" w:cs="Courier New" w:hint="default"/>
+      </w:rPr>
+    </w:lvl>
+    <w:lvl w:ilvl="2" w:tplc="38090005" w:tentative="1">
+      <w:start w:val="1"/>
+      <w:numFmt w:val="bullet"/>
+      <w:lvlText w:val=""/>
+      <w:lvlJc w:val="left"/>
+      <w:pPr>
+        <w:ind w:left="2160" w:hanging="360"/>
+      </w:pPr>
+      <w:rPr>
+        <w:rFonts w:ascii="Wingdings" w:hAnsi="Wingdings" w:hint="default"/>
+      </w:rPr>
+    </w:lvl>
+    <w:lvl w:ilvl="3" w:tplc="38090001" w:tentative="1">
+      <w:start w:val="1"/>
+      <w:numFmt w:val="bullet"/>
+      <w:lvlText w:val=""/>
+      <w:lvlJc w:val="left"/>
+      <w:pPr>
+        <w:ind w:left="2880" w:hanging="360"/>
+      </w:pPr>
+      <w:rPr>
+        <w:rFonts w:ascii="Symbol" w:hAnsi="Symbol" w:hint="default"/>
+      </w:rPr>
+    </w:lvl>
+    <w:lvl w:ilvl="4" w:tplc="38090003" w:tentative="1">
+      <w:start w:val="1"/>
+      <w:numFmt w:val="bullet"/>
+      <w:lvlText w:val="o"/>
+      <w:lvlJc w:val="left"/>
+      <w:pPr>
+        <w:ind w:left="3600" w:hanging="360"/>
+      </w:pPr>
+      <w:rPr>
+        <w:rFonts w:ascii="Courier New" w:hAnsi="Courier New" w:cs="Courier New" w:hint="default"/>
+      </w:rPr>
+    </w:lvl>
+    <w:lvl w:ilvl="5" w:tplc="38090005" w:tentative="1">
+      <w:start w:val="1"/>
+      <w:numFmt w:val="bullet"/>
+      <w:lvlText w:val=""/>
+      <w:lvlJc w:val="left"/>
+      <w:pPr>
+        <w:ind w:left="4320" w:hanging="360"/>
+      </w:pPr>
+      <w:rPr>
+        <w:rFonts w:ascii="Wingdings" w:hAnsi="Wingdings" w:hint="default"/>
+      </w:rPr>
+    </w:lvl>
+    <w:lvl w:ilvl="6" w:tplc="38090001" w:tentative="1">
+      <w:start w:val="1"/>
+      <w:numFmt w:val="bullet"/>
+      <w:lvlText w:val=""/>
+      <w:lvlJc w:val="left"/>
+      <w:pPr>
+        <w:ind w:left="5040" w:hanging="360"/>
+      </w:pPr>
+      <w:rPr>
+        <w:rFonts w:ascii="Symbol" w:hAnsi="Symbol" w:hint="default"/>
+      </w:rPr>
+    </w:lvl>
+    <w:lvl w:ilvl="7" w:tplc="38090003" w:tentative="1">
+      <w:start w:val="1"/>
+      <w:numFmt w:val="bullet"/>
+      <w:lvlText w:val="o"/>
+      <w:lvlJc w:val="left"/>
+      <w:pPr>
+        <w:ind w:left="5760" w:hanging="360"/>
+      </w:pPr>
+      <w:rPr>
+        <w:rFonts w:ascii="Courier New" w:hAnsi="Courier New" w:cs="Courier New" w:hint="default"/>
+      </w:rPr>
+    </w:lvl>
+    <w:lvl w:ilvl="8" w:tplc="38090005" w:tentative="1">
+      <w:start w:val="1"/>
+      <w:numFmt w:val="bullet"/>
+      <w:lvlText w:val=""/>
+      <w:lvlJc w:val="left"/>
+      <w:pPr>
+        <w:ind w:left="6480" w:hanging="360"/>
+      </w:pPr>
+      <w:rPr>
+        <w:rFonts w:ascii="Wingdings" w:hAnsi="Wingdings" w:hint="default"/>
+      </w:rPr>
+    </w:lvl>
+  </w:abstractNum>
+  <w:abstractNum w:abstractNumId="13" w15:restartNumberingAfterBreak="0">
+    <w:nsid w:val="718132BB"/>
+    <w:multiLevelType w:val="hybridMultilevel"/>
+    <w:tmpl w:val="819CB3CC"/>
+    <w:lvl w:ilvl="0" w:tplc="3809000F">
+      <w:start w:val="1"/>
+      <w:numFmt w:val="decimal"/>
+      <w:lvlText w:val="%1."/>
+      <w:lvlJc w:val="left"/>
+      <w:pPr>
+        <w:ind w:left="720" w:hanging="360"/>
+      </w:pPr>
+      <w:rPr>
+        <w:rFonts w:hint="default"/>
+      </w:rPr>
+    </w:lvl>
+    <w:lvl w:ilvl="1" w:tplc="38090019" w:tentative="1">
+      <w:start w:val="1"/>
+      <w:numFmt w:val="lowerLetter"/>
+      <w:lvlText w:val="%2."/>
+      <w:lvlJc w:val="left"/>
+      <w:pPr>
+        <w:ind w:left="1440" w:hanging="360"/>
+      </w:pPr>
+    </w:lvl>
+    <w:lvl w:ilvl="2" w:tplc="3809001B" w:tentative="1">
+      <w:start w:val="1"/>
+      <w:numFmt w:val="lowerRoman"/>
+      <w:lvlText w:val="%3."/>
+      <w:lvlJc w:val="right"/>
+      <w:pPr>
+        <w:ind w:left="2160" w:hanging="180"/>
+      </w:pPr>
+    </w:lvl>
+    <w:lvl w:ilvl="3" w:tplc="3809000F" w:tentative="1">
+      <w:start w:val="1"/>
+      <w:numFmt w:val="decimal"/>
+      <w:lvlText w:val="%4."/>
+      <w:lvlJc w:val="left"/>
+      <w:pPr>
+        <w:ind w:left="2880" w:hanging="360"/>
+      </w:pPr>
+    </w:lvl>
+    <w:lvl w:ilvl="4" w:tplc="38090019" w:tentative="1">
+      <w:start w:val="1"/>
+      <w:numFmt w:val="lowerLetter"/>
+      <w:lvlText w:val="%5."/>
+      <w:lvlJc w:val="left"/>
+      <w:pPr>
+        <w:ind w:left="3600" w:hanging="360"/>
+      </w:pPr>
+    </w:lvl>
+    <w:lvl w:ilvl="5" w:tplc="3809001B" w:tentative="1">
+      <w:start w:val="1"/>
+      <w:numFmt w:val="lowerRoman"/>
+      <w:lvlText w:val="%6."/>
+      <w:lvlJc w:val="right"/>
+      <w:pPr>
+        <w:ind w:left="4320" w:hanging="180"/>
+      </w:pPr>
+    </w:lvl>
+    <w:lvl w:ilvl="6" w:tplc="3809000F" w:tentative="1">
+      <w:start w:val="1"/>
+      <w:numFmt w:val="decimal"/>
+      <w:lvlText w:val="%7."/>
+      <w:lvlJc w:val="left"/>
+      <w:pPr>
+        <w:ind w:left="5040" w:hanging="360"/>
+      </w:pPr>
+    </w:lvl>
+    <w:lvl w:ilvl="7" w:tplc="38090019" w:tentative="1">
+      <w:start w:val="1"/>
+      <w:numFmt w:val="lowerLetter"/>
+      <w:lvlText w:val="%8."/>
+      <w:lvlJc w:val="left"/>
+      <w:pPr>
+        <w:ind w:left="5760" w:hanging="360"/>
+      </w:pPr>
+    </w:lvl>
+    <w:lvl w:ilvl="8" w:tplc="3809001B" w:tentative="1">
+      <w:start w:val="1"/>
+      <w:numFmt w:val="lowerRoman"/>
+      <w:lvlText w:val="%9."/>
+      <w:lvlJc w:val="right"/>
+      <w:pPr>
+        <w:ind w:left="6480" w:hanging="180"/>
+      </w:pPr>
+    </w:lvl>
+  </w:abstractNum>
+  <w:abstractNum w:abstractNumId="14" w15:restartNumberingAfterBreak="0">
+    <w:nsid w:val="7E927331"/>
+    <w:multiLevelType w:val="hybridMultilevel"/>
+    <w:tmpl w:val="D038B24A"/>
+    <w:lvl w:ilvl="0" w:tplc="1258413E">
+      <w:numFmt w:val="bullet"/>
+      <w:lvlText w:val="•"/>
+      <w:lvlJc w:val="left"/>
+      <w:pPr>
+        <w:ind w:left="720" w:hanging="360"/>
+      </w:pPr>
+      <w:rPr>
+        <w:rFonts w:ascii="Times New Roman" w:eastAsiaTheme="minorHAnsi" w:hAnsi="Times New Roman" w:cs="Times New Roman" w:hint="default"/>
+      </w:rPr>
+    </w:lvl>
+    <w:lvl w:ilvl="1" w:tplc="38090003" w:tentative="1">
+      <w:start w:val="1"/>
+      <w:numFmt w:val="bullet"/>
+      <w:lvlText w:val="o"/>
+      <w:lvlJc w:val="left"/>
+      <w:pPr>
+        <w:ind w:left="1440" w:hanging="360"/>
+      </w:pPr>
+      <w:rPr>
+        <w:rFonts w:ascii="Courier New" w:hAnsi="Courier New" w:cs="Courier New" w:hint="default"/>
+      </w:rPr>
+    </w:lvl>
+    <w:lvl w:ilvl="2" w:tplc="38090005" w:tentative="1">
+      <w:start w:val="1"/>
+      <w:numFmt w:val="bullet"/>
+      <w:lvlText w:val=""/>
+      <w:lvlJc w:val="left"/>
+      <w:pPr>
+        <w:ind w:left="2160" w:hanging="360"/>
+      </w:pPr>
+      <w:rPr>
+        <w:rFonts w:ascii="Wingdings" w:hAnsi="Wingdings" w:hint="default"/>
+      </w:rPr>
+    </w:lvl>
+    <w:lvl w:ilvl="3" w:tplc="38090001" w:tentative="1">
+      <w:start w:val="1"/>
+      <w:numFmt w:val="bullet"/>
+      <w:lvlText w:val=""/>
+      <w:lvlJc w:val="left"/>
+      <w:pPr>
+        <w:ind w:left="2880" w:hanging="360"/>
+      </w:pPr>
+      <w:rPr>
+        <w:rFonts w:ascii="Symbol" w:hAnsi="Symbol" w:hint="default"/>
+      </w:rPr>
+    </w:lvl>
+    <w:lvl w:ilvl="4" w:tplc="38090003" w:tentative="1">
+      <w:start w:val="1"/>
+      <w:numFmt w:val="bullet"/>
+      <w:lvlText w:val="o"/>
+      <w:lvlJc w:val="left"/>
+      <w:pPr>
+        <w:ind w:left="3600" w:hanging="360"/>
+      </w:pPr>
+      <w:rPr>
+        <w:rFonts w:ascii="Courier New" w:hAnsi="Courier New" w:cs="Courier New" w:hint="default"/>
+      </w:rPr>
+    </w:lvl>
+    <w:lvl w:ilvl="5" w:tplc="38090005" w:tentative="1">
+      <w:start w:val="1"/>
+      <w:numFmt w:val="bullet"/>
+      <w:lvlText w:val=""/>
+      <w:lvlJc w:val="left"/>
+      <w:pPr>
+        <w:ind w:left="4320" w:hanging="360"/>
+      </w:pPr>
+      <w:rPr>
+        <w:rFonts w:ascii="Wingdings" w:hAnsi="Wingdings" w:hint="default"/>
+      </w:rPr>
+    </w:lvl>
+    <w:lvl w:ilvl="6" w:tplc="38090001" w:tentative="1">
+      <w:start w:val="1"/>
+      <w:numFmt w:val="bullet"/>
+      <w:lvlText w:val=""/>
+      <w:lvlJc w:val="left"/>
+      <w:pPr>
+        <w:ind w:left="5040" w:hanging="360"/>
+      </w:pPr>
+      <w:rPr>
+        <w:rFonts w:ascii="Symbol" w:hAnsi="Symbol" w:hint="default"/>
+      </w:rPr>
+    </w:lvl>
+    <w:lvl w:ilvl="7" w:tplc="38090003" w:tentative="1">
+      <w:start w:val="1"/>
+      <w:numFmt w:val="bullet"/>
+      <w:lvlText w:val="o"/>
+      <w:lvlJc w:val="left"/>
+      <w:pPr>
+        <w:ind w:left="5760" w:hanging="360"/>
+      </w:pPr>
+      <w:rPr>
+        <w:rFonts w:ascii="Courier New" w:hAnsi="Courier New" w:cs="Courier New" w:hint="default"/>
+      </w:rPr>
+    </w:lvl>
+    <w:lvl w:ilvl="8" w:tplc="38090005" w:tentative="1">
+      <w:start w:val="1"/>
+      <w:numFmt w:val="bullet"/>
+      <w:lvlText w:val=""/>
+      <w:lvlJc w:val="left"/>
+      <w:pPr>
+        <w:ind w:left="6480" w:hanging="360"/>
+      </w:pPr>
+      <w:rPr>
+        <w:rFonts w:ascii="Wingdings" w:hAnsi="Wingdings" w:hint="default"/>
+      </w:rPr>
+    </w:lvl>
+  </w:abstractNum>
+  <w:abstractNum w:abstractNumId="15" w15:restartNumberingAfterBreak="0">
+    <w:nsid w:val="7EF66AD1"/>
+    <w:multiLevelType w:val="hybridMultilevel"/>
+    <w:tmpl w:val="4C0483A4"/>
+    <w:lvl w:ilvl="0" w:tplc="1258413E">
+      <w:numFmt w:val="bullet"/>
+      <w:lvlText w:val="•"/>
+      <w:lvlJc w:val="left"/>
+      <w:pPr>
+        <w:ind w:left="720" w:hanging="360"/>
+      </w:pPr>
+      <w:rPr>
+        <w:rFonts w:ascii="Times New Roman" w:eastAsiaTheme="minorHAnsi" w:hAnsi="Times New Roman" w:cs="Times New Roman" w:hint="default"/>
+      </w:rPr>
+    </w:lvl>
+    <w:lvl w:ilvl="1" w:tplc="38090003" w:tentative="1">
+      <w:start w:val="1"/>
+      <w:numFmt w:val="bullet"/>
+      <w:lvlText w:val="o"/>
+      <w:lvlJc w:val="left"/>
+      <w:pPr>
+        <w:ind w:left="1440" w:hanging="360"/>
+      </w:pPr>
+      <w:rPr>
+        <w:rFonts w:ascii="Courier New" w:hAnsi="Courier New" w:cs="Courier New" w:hint="default"/>
+      </w:rPr>
+    </w:lvl>
+    <w:lvl w:ilvl="2" w:tplc="38090005" w:tentative="1">
+      <w:start w:val="1"/>
+      <w:numFmt w:val="bullet"/>
+      <w:lvlText w:val=""/>
+      <w:lvlJc w:val="left"/>
+      <w:pPr>
+        <w:ind w:left="2160" w:hanging="360"/>
+      </w:pPr>
+      <w:rPr>
+        <w:rFonts w:ascii="Wingdings" w:hAnsi="Wingdings" w:hint="default"/>
+      </w:rPr>
+    </w:lvl>
+    <w:lvl w:ilvl="3" w:tplc="38090001" w:tentative="1">
+      <w:start w:val="1"/>
+      <w:numFmt w:val="bullet"/>
+      <w:lvlText w:val=""/>
+      <w:lvlJc w:val="left"/>
+      <w:pPr>
+        <w:ind w:left="2880" w:hanging="360"/>
+      </w:pPr>
+      <w:rPr>
+        <w:rFonts w:ascii="Symbol" w:hAnsi="Symbol" w:hint="default"/>
+      </w:rPr>
+    </w:lvl>
+    <w:lvl w:ilvl="4" w:tplc="38090003" w:tentative="1">
+      <w:start w:val="1"/>
+      <w:numFmt w:val="bullet"/>
+      <w:lvlText w:val="o"/>
+      <w:lvlJc w:val="left"/>
+      <w:pPr>
+        <w:ind w:left="3600" w:hanging="360"/>
+      </w:pPr>
+      <w:rPr>
+        <w:rFonts w:ascii="Courier New" w:hAnsi="Courier New" w:cs="Courier New" w:hint="default"/>
+      </w:rPr>
+    </w:lvl>
+    <w:lvl w:ilvl="5" w:tplc="38090005" w:tentative="1">
+      <w:start w:val="1"/>
+      <w:numFmt w:val="bullet"/>
+      <w:lvlText w:val=""/>
+      <w:lvlJc w:val="left"/>
+      <w:pPr>
+        <w:ind w:left="4320" w:hanging="360"/>
+      </w:pPr>
+      <w:rPr>
+        <w:rFonts w:ascii="Wingdings" w:hAnsi="Wingdings" w:hint="default"/>
+      </w:rPr>
+    </w:lvl>
+    <w:lvl w:ilvl="6" w:tplc="38090001" w:tentative="1">
+      <w:start w:val="1"/>
+      <w:numFmt w:val="bullet"/>
+      <w:lvlText w:val=""/>
+      <w:lvlJc w:val="left"/>
+      <w:pPr>
+        <w:ind w:left="5040" w:hanging="360"/>
+      </w:pPr>
+      <w:rPr>
+        <w:rFonts w:ascii="Symbol" w:hAnsi="Symbol" w:hint="default"/>
+      </w:rPr>
+    </w:lvl>
+    <w:lvl w:ilvl="7" w:tplc="38090003" w:tentative="1">
+      <w:start w:val="1"/>
+      <w:numFmt w:val="bullet"/>
+      <w:lvlText w:val="o"/>
+      <w:lvlJc w:val="left"/>
+      <w:pPr>
+        <w:ind w:left="5760" w:hanging="360"/>
+      </w:pPr>
+      <w:rPr>
+        <w:rFonts w:ascii="Courier New" w:hAnsi="Courier New" w:cs="Courier New" w:hint="default"/>
+      </w:rPr>
+    </w:lvl>
+    <w:lvl w:ilvl="8" w:tplc="38090005" w:tentative="1">
+      <w:start w:val="1"/>
+      <w:numFmt w:val="bullet"/>
+      <w:lvlText w:val=""/>
+      <w:lvlJc w:val="left"/>
+      <w:pPr>
+        <w:ind w:left="6480" w:hanging="360"/>
+      </w:pPr>
+      <w:rPr>
+        <w:rFonts w:ascii="Wingdings" w:hAnsi="Wingdings" w:hint="default"/>
+      </w:rPr>
+    </w:lvl>
+  </w:abstractNum>
+  <w:num w:numId="1" w16cid:durableId="1194926029">
+    <w:abstractNumId w:val="1"/>
+  </w:num>
+  <w:num w:numId="2" w16cid:durableId="137038493">
+    <w:abstractNumId w:val="11"/>
+  </w:num>
+  <w:num w:numId="3" w16cid:durableId="636372045">
+    <w:abstractNumId w:val="10"/>
+  </w:num>
+  <w:num w:numId="4" w16cid:durableId="1592733269">
+    <w:abstractNumId w:val="5"/>
+  </w:num>
+  <w:num w:numId="5" w16cid:durableId="1682076095">
+    <w:abstractNumId w:val="14"/>
+  </w:num>
+  <w:num w:numId="6" w16cid:durableId="444622582">
+    <w:abstractNumId w:val="7"/>
+  </w:num>
+  <w:num w:numId="7" w16cid:durableId="263921391">
+    <w:abstractNumId w:val="9"/>
+  </w:num>
+  <w:num w:numId="8" w16cid:durableId="746459691">
+    <w:abstractNumId w:val="13"/>
+  </w:num>
+  <w:num w:numId="9" w16cid:durableId="1255748345">
+    <w:abstractNumId w:val="4"/>
+  </w:num>
+  <w:num w:numId="10" w16cid:durableId="567083096">
+    <w:abstractNumId w:val="8"/>
+  </w:num>
+  <w:num w:numId="11" w16cid:durableId="1105811418">
+    <w:abstractNumId w:val="2"/>
+  </w:num>
+  <w:num w:numId="12" w16cid:durableId="43793890">
+    <w:abstractNumId w:val="6"/>
+  </w:num>
+  <w:num w:numId="13" w16cid:durableId="1553275135">
+    <w:abstractNumId w:val="3"/>
+  </w:num>
+  <w:num w:numId="14" w16cid:durableId="991101671">
+    <w:abstractNumId w:val="15"/>
+  </w:num>
+  <w:num w:numId="15" w16cid:durableId="1277641221">
+    <w:abstractNumId w:val="0"/>
+  </w:num>
+  <w:num w:numId="16" w16cid:durableId="584268629">
+    <w:abstractNumId w:val="12"/>
+  </w:num>
+</w:numbering>
 </file>
 
 <file path=word/styles.xml><?xml version="1.0" encoding="utf-8"?>
@@ -638,7 +4272,6 @@
   <w:style w:type="character" w:default="1" w:styleId="DefaultParagraphFont">
     <w:name w:val="Default Paragraph Font"/>
     <w:uiPriority w:val="1"/>
-    <w:semiHidden/>
     <w:unhideWhenUsed/>
   </w:style>
   <w:style w:type="table" w:default="1" w:styleId="TableNormal">

</xml_diff>